<commit_message>
updated all documents with revision history and page number formalities
</commit_message>
<xml_diff>
--- a/CONOPS/ConOps.docx
+++ b/CONOPS/ConOps.docx
@@ -165,19 +165,19 @@
           <w:szCs w:val="24"/>
           <w:lang w:val="en-US"/>
         </w:rPr>
-        <w:t xml:space="preserve">Oliver </w:t>
-      </w:r>
-      <w:proofErr w:type="spellStart"/>
-      <w:r>
+        <w:t>Oliver Fridorf – 201907235</w:t>
+      </w:r>
+    </w:p>
+    <w:p>
+      <w:pPr>
+        <w:jc w:val="center"/>
         <w:rPr>
           <w:rFonts w:ascii="-apple-system" w:eastAsia="-apple-system" w:hAnsi="-apple-system" w:cs="-apple-system"/>
           <w:sz w:val="24"/>
           <w:szCs w:val="24"/>
           <w:lang w:val="en-US"/>
         </w:rPr>
-        <w:t>Fridorf</w:t>
-      </w:r>
-      <w:proofErr w:type="spellEnd"/>
+      </w:pPr>
       <w:r>
         <w:rPr>
           <w:rFonts w:ascii="-apple-system" w:eastAsia="-apple-system" w:hAnsi="-apple-system" w:cs="-apple-system"/>
@@ -185,7 +185,7 @@
           <w:szCs w:val="24"/>
           <w:lang w:val="en-US"/>
         </w:rPr>
-        <w:t xml:space="preserve"> – 201907235</w:t>
+        <w:t>Tobias Andersen – 201905423</w:t>
       </w:r>
     </w:p>
     <w:p>
@@ -205,7 +205,7 @@
           <w:szCs w:val="24"/>
           <w:lang w:val="en-US"/>
         </w:rPr>
-        <w:t>Tobias Andersen – 201905423</w:t>
+        <w:t>Lasse Bjørnskov – 201907292</w:t>
       </w:r>
     </w:p>
     <w:p>
@@ -225,19 +225,19 @@
           <w:szCs w:val="24"/>
           <w:lang w:val="en-US"/>
         </w:rPr>
-        <w:t xml:space="preserve">Lasse </w:t>
-      </w:r>
-      <w:proofErr w:type="spellStart"/>
-      <w:r>
+        <w:t>Michael Nørbo – 202202966</w:t>
+      </w:r>
+    </w:p>
+    <w:p>
+      <w:pPr>
+        <w:jc w:val="center"/>
         <w:rPr>
           <w:rFonts w:ascii="-apple-system" w:eastAsia="-apple-system" w:hAnsi="-apple-system" w:cs="-apple-system"/>
           <w:sz w:val="24"/>
           <w:szCs w:val="24"/>
           <w:lang w:val="en-US"/>
         </w:rPr>
-        <w:t>Bjørnskov</w:t>
-      </w:r>
-      <w:proofErr w:type="spellEnd"/>
+      </w:pPr>
       <w:r>
         <w:rPr>
           <w:rFonts w:ascii="-apple-system" w:eastAsia="-apple-system" w:hAnsi="-apple-system" w:cs="-apple-system"/>
@@ -245,7 +245,7 @@
           <w:szCs w:val="24"/>
           <w:lang w:val="en-US"/>
         </w:rPr>
-        <w:t xml:space="preserve"> – 201907292</w:t>
+        <w:t>Anisa Mohamed – 201806371</w:t>
       </w:r>
     </w:p>
     <w:p>
@@ -265,19 +265,19 @@
           <w:szCs w:val="24"/>
           <w:lang w:val="en-US"/>
         </w:rPr>
-        <w:t xml:space="preserve">Michael </w:t>
-      </w:r>
-      <w:proofErr w:type="spellStart"/>
-      <w:r>
+        <w:t>Julia walczynska – 202202970</w:t>
+      </w:r>
+    </w:p>
+    <w:p>
+      <w:pPr>
+        <w:jc w:val="center"/>
         <w:rPr>
           <w:rFonts w:ascii="-apple-system" w:eastAsia="-apple-system" w:hAnsi="-apple-system" w:cs="-apple-system"/>
           <w:sz w:val="24"/>
           <w:szCs w:val="24"/>
           <w:lang w:val="en-US"/>
         </w:rPr>
-        <w:t>Nørbo</w:t>
-      </w:r>
-      <w:proofErr w:type="spellEnd"/>
+      </w:pPr>
       <w:r>
         <w:rPr>
           <w:rFonts w:ascii="-apple-system" w:eastAsia="-apple-system" w:hAnsi="-apple-system" w:cs="-apple-system"/>
@@ -285,7 +285,7 @@
           <w:szCs w:val="24"/>
           <w:lang w:val="en-US"/>
         </w:rPr>
-        <w:t xml:space="preserve"> – 202202966</w:t>
+        <w:t>Claes Jensen – 201907300</w:t>
       </w:r>
     </w:p>
     <w:p>
@@ -305,7 +305,7 @@
           <w:szCs w:val="24"/>
           <w:lang w:val="en-US"/>
         </w:rPr>
-        <w:t>Anisa Mohamed – 201806371</w:t>
+        <w:t>Henrik Buhl – 201905590</w:t>
       </w:r>
     </w:p>
     <w:p>
@@ -325,19 +325,19 @@
           <w:szCs w:val="24"/>
           <w:lang w:val="en-US"/>
         </w:rPr>
-        <w:t xml:space="preserve">Julia </w:t>
-      </w:r>
-      <w:proofErr w:type="spellStart"/>
-      <w:r>
+        <w:t>Dilan Celebi – 202202967</w:t>
+      </w:r>
+    </w:p>
+    <w:p>
+      <w:pPr>
+        <w:jc w:val="center"/>
         <w:rPr>
           <w:rFonts w:ascii="-apple-system" w:eastAsia="-apple-system" w:hAnsi="-apple-system" w:cs="-apple-system"/>
           <w:sz w:val="24"/>
           <w:szCs w:val="24"/>
           <w:lang w:val="en-US"/>
         </w:rPr>
-        <w:t>walczynska</w:t>
-      </w:r>
-      <w:proofErr w:type="spellEnd"/>
+      </w:pPr>
       <w:r>
         <w:rPr>
           <w:rFonts w:ascii="-apple-system" w:eastAsia="-apple-system" w:hAnsi="-apple-system" w:cs="-apple-system"/>
@@ -345,7 +345,7 @@
           <w:szCs w:val="24"/>
           <w:lang w:val="en-US"/>
         </w:rPr>
-        <w:t xml:space="preserve"> – 202202970</w:t>
+        <w:t>Johansen, Alexander Stæhr – 201905865</w:t>
       </w:r>
     </w:p>
     <w:p>
@@ -365,7 +365,7 @@
           <w:szCs w:val="24"/>
           <w:lang w:val="en-US"/>
         </w:rPr>
-        <w:t>Claes Jensen – 201907300</w:t>
+        <w:t>Kuang, Liulihan – 201906612</w:t>
       </w:r>
     </w:p>
     <w:p>
@@ -385,169 +385,7 @@
           <w:szCs w:val="24"/>
           <w:lang w:val="en-US"/>
         </w:rPr>
-        <w:t>Henrik Buhl – 201905590</w:t>
-      </w:r>
-    </w:p>
-    <w:p>
-      <w:pPr>
-        <w:jc w:val="center"/>
-        <w:rPr>
-          <w:rFonts w:ascii="-apple-system" w:eastAsia="-apple-system" w:hAnsi="-apple-system" w:cs="-apple-system"/>
-          <w:sz w:val="24"/>
-          <w:szCs w:val="24"/>
-          <w:lang w:val="en-US"/>
-        </w:rPr>
-      </w:pPr>
-      <w:r>
-        <w:rPr>
-          <w:rFonts w:ascii="-apple-system" w:eastAsia="-apple-system" w:hAnsi="-apple-system" w:cs="-apple-system"/>
-          <w:sz w:val="24"/>
-          <w:szCs w:val="24"/>
-          <w:lang w:val="en-US"/>
-        </w:rPr>
-        <w:t xml:space="preserve">Dilan </w:t>
-      </w:r>
-      <w:proofErr w:type="spellStart"/>
-      <w:r>
-        <w:rPr>
-          <w:rFonts w:ascii="-apple-system" w:eastAsia="-apple-system" w:hAnsi="-apple-system" w:cs="-apple-system"/>
-          <w:sz w:val="24"/>
-          <w:szCs w:val="24"/>
-          <w:lang w:val="en-US"/>
-        </w:rPr>
-        <w:t>Celebi</w:t>
-      </w:r>
-      <w:proofErr w:type="spellEnd"/>
-      <w:r>
-        <w:rPr>
-          <w:rFonts w:ascii="-apple-system" w:eastAsia="-apple-system" w:hAnsi="-apple-system" w:cs="-apple-system"/>
-          <w:sz w:val="24"/>
-          <w:szCs w:val="24"/>
-          <w:lang w:val="en-US"/>
-        </w:rPr>
-        <w:t xml:space="preserve"> – 202202967</w:t>
-      </w:r>
-    </w:p>
-    <w:p>
-      <w:pPr>
-        <w:jc w:val="center"/>
-        <w:rPr>
-          <w:rFonts w:ascii="-apple-system" w:eastAsia="-apple-system" w:hAnsi="-apple-system" w:cs="-apple-system"/>
-          <w:sz w:val="24"/>
-          <w:szCs w:val="24"/>
-          <w:lang w:val="en-US"/>
-        </w:rPr>
-      </w:pPr>
-      <w:r>
-        <w:rPr>
-          <w:rFonts w:ascii="-apple-system" w:eastAsia="-apple-system" w:hAnsi="-apple-system" w:cs="-apple-system"/>
-          <w:sz w:val="24"/>
-          <w:szCs w:val="24"/>
-          <w:lang w:val="en-US"/>
-        </w:rPr>
-        <w:t xml:space="preserve">Johansen, Alexander </w:t>
-      </w:r>
-      <w:proofErr w:type="spellStart"/>
-      <w:r>
-        <w:rPr>
-          <w:rFonts w:ascii="-apple-system" w:eastAsia="-apple-system" w:hAnsi="-apple-system" w:cs="-apple-system"/>
-          <w:sz w:val="24"/>
-          <w:szCs w:val="24"/>
-          <w:lang w:val="en-US"/>
-        </w:rPr>
-        <w:t>Stæhr</w:t>
-      </w:r>
-      <w:proofErr w:type="spellEnd"/>
-      <w:r>
-        <w:rPr>
-          <w:rFonts w:ascii="-apple-system" w:eastAsia="-apple-system" w:hAnsi="-apple-system" w:cs="-apple-system"/>
-          <w:sz w:val="24"/>
-          <w:szCs w:val="24"/>
-          <w:lang w:val="en-US"/>
-        </w:rPr>
-        <w:t xml:space="preserve"> – 201905865</w:t>
-      </w:r>
-    </w:p>
-    <w:p>
-      <w:pPr>
-        <w:jc w:val="center"/>
-        <w:rPr>
-          <w:rFonts w:ascii="-apple-system" w:eastAsia="-apple-system" w:hAnsi="-apple-system" w:cs="-apple-system"/>
-          <w:sz w:val="24"/>
-          <w:szCs w:val="24"/>
-          <w:lang w:val="en-US"/>
-        </w:rPr>
-      </w:pPr>
-      <w:proofErr w:type="spellStart"/>
-      <w:r>
-        <w:rPr>
-          <w:rFonts w:ascii="-apple-system" w:eastAsia="-apple-system" w:hAnsi="-apple-system" w:cs="-apple-system"/>
-          <w:sz w:val="24"/>
-          <w:szCs w:val="24"/>
-          <w:lang w:val="en-US"/>
-        </w:rPr>
-        <w:t>Kuang</w:t>
-      </w:r>
-      <w:proofErr w:type="spellEnd"/>
-      <w:r>
-        <w:rPr>
-          <w:rFonts w:ascii="-apple-system" w:eastAsia="-apple-system" w:hAnsi="-apple-system" w:cs="-apple-system"/>
-          <w:sz w:val="24"/>
-          <w:szCs w:val="24"/>
-          <w:lang w:val="en-US"/>
-        </w:rPr>
-        <w:t xml:space="preserve">, </w:t>
-      </w:r>
-      <w:proofErr w:type="spellStart"/>
-      <w:r>
-        <w:rPr>
-          <w:rFonts w:ascii="-apple-system" w:eastAsia="-apple-system" w:hAnsi="-apple-system" w:cs="-apple-system"/>
-          <w:sz w:val="24"/>
-          <w:szCs w:val="24"/>
-          <w:lang w:val="en-US"/>
-        </w:rPr>
-        <w:t>Liulihan</w:t>
-      </w:r>
-      <w:proofErr w:type="spellEnd"/>
-      <w:r>
-        <w:rPr>
-          <w:rFonts w:ascii="-apple-system" w:eastAsia="-apple-system" w:hAnsi="-apple-system" w:cs="-apple-system"/>
-          <w:sz w:val="24"/>
-          <w:szCs w:val="24"/>
-          <w:lang w:val="en-US"/>
-        </w:rPr>
-        <w:t xml:space="preserve"> – 201906612</w:t>
-      </w:r>
-    </w:p>
-    <w:p>
-      <w:pPr>
-        <w:jc w:val="center"/>
-        <w:rPr>
-          <w:rFonts w:ascii="-apple-system" w:eastAsia="-apple-system" w:hAnsi="-apple-system" w:cs="-apple-system"/>
-          <w:sz w:val="24"/>
-          <w:szCs w:val="24"/>
-          <w:lang w:val="en-US"/>
-        </w:rPr>
-      </w:pPr>
-      <w:proofErr w:type="spellStart"/>
-      <w:r>
-        <w:rPr>
-          <w:rFonts w:ascii="-apple-system" w:eastAsia="-apple-system" w:hAnsi="-apple-system" w:cs="-apple-system"/>
-          <w:sz w:val="24"/>
-          <w:szCs w:val="24"/>
-          <w:lang w:val="en-US"/>
-        </w:rPr>
-        <w:t>Rammohan</w:t>
-      </w:r>
-      <w:proofErr w:type="spellEnd"/>
-      <w:r>
-        <w:rPr>
-          <w:rFonts w:ascii="-apple-system" w:eastAsia="-apple-system" w:hAnsi="-apple-system" w:cs="-apple-system"/>
-          <w:sz w:val="24"/>
-          <w:szCs w:val="24"/>
-          <w:lang w:val="en-US"/>
-        </w:rPr>
-        <w:t>, Shivaram - 202202968</w:t>
+        <w:t>Rammohan, Shivaram - 202202968</w:t>
       </w:r>
     </w:p>
     <w:p>
@@ -3389,1072 +3227,1855 @@
     </w:p>
     <w:p>
       <w:pPr>
+        <w:rPr>
+          <w:rFonts w:ascii="Calibri" w:eastAsia="Calibri" w:hAnsi="Calibri" w:cs="Calibri"/>
+          <w:color w:val="000000" w:themeColor="text1"/>
+          <w:sz w:val="36"/>
+          <w:szCs w:val="36"/>
+          <w:lang w:val="en-US"/>
+        </w:rPr>
+      </w:pPr>
+      <w:r>
+        <w:rPr>
+          <w:rFonts w:ascii="Calibri" w:eastAsia="Calibri" w:hAnsi="Calibri" w:cs="Calibri"/>
+          <w:color w:val="000000" w:themeColor="text1"/>
+          <w:sz w:val="36"/>
+          <w:szCs w:val="36"/>
+        </w:rPr>
+        <w:t>Document revision history</w:t>
+      </w:r>
+      <w:r>
+        <w:rPr>
+          <w:rFonts w:ascii="Calibri" w:eastAsia="Calibri" w:hAnsi="Calibri" w:cs="Calibri"/>
+          <w:color w:val="000000" w:themeColor="text1"/>
+          <w:sz w:val="36"/>
+          <w:szCs w:val="36"/>
+        </w:rPr>
+        <w:t>:</w:t>
+      </w:r>
+    </w:p>
+    <w:tbl>
+      <w:tblPr>
+        <w:tblStyle w:val="TableGrid"/>
+        <w:tblW w:w="9540" w:type="dxa"/>
+        <w:tblLayout w:type="fixed"/>
+        <w:tblLook w:val="04A0" w:firstRow="1" w:lastRow="0" w:firstColumn="1" w:lastColumn="0" w:noHBand="0" w:noVBand="1"/>
+      </w:tblPr>
+      <w:tblGrid>
+        <w:gridCol w:w="675"/>
+        <w:gridCol w:w="1275"/>
+        <w:gridCol w:w="5205"/>
+        <w:gridCol w:w="2385"/>
+      </w:tblGrid>
+      <w:tr>
+        <w:trPr>
+          <w:trHeight w:val="300"/>
+        </w:trPr>
+        <w:tc>
+          <w:tcPr>
+            <w:tcW w:w="675" w:type="dxa"/>
+            <w:tcMar>
+              <w:left w:w="90" w:type="dxa"/>
+              <w:right w:w="90" w:type="dxa"/>
+            </w:tcMar>
+          </w:tcPr>
+          <w:p>
+            <w:pPr>
+              <w:spacing w:line="259" w:lineRule="auto"/>
+              <w:rPr>
+                <w:rFonts w:ascii="Calibri" w:eastAsia="Calibri" w:hAnsi="Calibri" w:cs="Calibri"/>
+              </w:rPr>
+            </w:pPr>
+            <w:r>
+              <w:rPr>
+                <w:rFonts w:ascii="Calibri" w:eastAsia="Calibri" w:hAnsi="Calibri" w:cs="Calibri"/>
+                <w:lang w:val="en-GB"/>
+              </w:rPr>
+              <w:t>Rev.</w:t>
+            </w:r>
+          </w:p>
+        </w:tc>
+        <w:tc>
+          <w:tcPr>
+            <w:tcW w:w="1275" w:type="dxa"/>
+            <w:tcMar>
+              <w:left w:w="90" w:type="dxa"/>
+              <w:right w:w="90" w:type="dxa"/>
+            </w:tcMar>
+          </w:tcPr>
+          <w:p>
+            <w:pPr>
+              <w:spacing w:line="259" w:lineRule="auto"/>
+              <w:rPr>
+                <w:rFonts w:ascii="Calibri" w:eastAsia="Calibri" w:hAnsi="Calibri" w:cs="Calibri"/>
+              </w:rPr>
+            </w:pPr>
+            <w:r>
+              <w:rPr>
+                <w:rFonts w:ascii="Calibri" w:eastAsia="Calibri" w:hAnsi="Calibri" w:cs="Calibri"/>
+                <w:lang w:val="en-GB"/>
+              </w:rPr>
+              <w:t>Date</w:t>
+            </w:r>
+          </w:p>
+        </w:tc>
+        <w:tc>
+          <w:tcPr>
+            <w:tcW w:w="5205" w:type="dxa"/>
+            <w:tcMar>
+              <w:left w:w="90" w:type="dxa"/>
+              <w:right w:w="90" w:type="dxa"/>
+            </w:tcMar>
+          </w:tcPr>
+          <w:p>
+            <w:pPr>
+              <w:spacing w:line="259" w:lineRule="auto"/>
+              <w:rPr>
+                <w:rFonts w:ascii="Calibri" w:eastAsia="Calibri" w:hAnsi="Calibri" w:cs="Calibri"/>
+              </w:rPr>
+            </w:pPr>
+            <w:r>
+              <w:rPr>
+                <w:rFonts w:ascii="Calibri" w:eastAsia="Calibri" w:hAnsi="Calibri" w:cs="Calibri"/>
+                <w:lang w:val="en-GB"/>
+              </w:rPr>
+              <w:t xml:space="preserve">Change description </w:t>
+            </w:r>
+          </w:p>
+        </w:tc>
+        <w:tc>
+          <w:tcPr>
+            <w:tcW w:w="2385" w:type="dxa"/>
+            <w:tcMar>
+              <w:left w:w="90" w:type="dxa"/>
+              <w:right w:w="90" w:type="dxa"/>
+            </w:tcMar>
+          </w:tcPr>
+          <w:p>
+            <w:pPr>
+              <w:spacing w:line="259" w:lineRule="auto"/>
+              <w:rPr>
+                <w:rFonts w:ascii="Calibri" w:eastAsia="Calibri" w:hAnsi="Calibri" w:cs="Calibri"/>
+              </w:rPr>
+            </w:pPr>
+            <w:r>
+              <w:rPr>
+                <w:rFonts w:ascii="Calibri" w:eastAsia="Calibri" w:hAnsi="Calibri" w:cs="Calibri"/>
+                <w:lang w:val="en-GB"/>
+              </w:rPr>
+              <w:t>Creator</w:t>
+            </w:r>
+          </w:p>
+        </w:tc>
+      </w:tr>
+      <w:tr>
+        <w:trPr>
+          <w:trHeight w:val="300"/>
+        </w:trPr>
+        <w:tc>
+          <w:tcPr>
+            <w:tcW w:w="675" w:type="dxa"/>
+            <w:tcMar>
+              <w:left w:w="90" w:type="dxa"/>
+              <w:right w:w="90" w:type="dxa"/>
+            </w:tcMar>
+          </w:tcPr>
+          <w:p>
+            <w:pPr>
+              <w:spacing w:line="259" w:lineRule="auto"/>
+              <w:rPr>
+                <w:rFonts w:ascii="Calibri" w:eastAsia="Calibri" w:hAnsi="Calibri" w:cs="Calibri"/>
+              </w:rPr>
+            </w:pPr>
+            <w:r>
+              <w:rPr>
+                <w:rFonts w:ascii="Calibri" w:eastAsia="Calibri" w:hAnsi="Calibri" w:cs="Calibri"/>
+                <w:lang w:val="en-GB"/>
+              </w:rPr>
+              <w:t>1.</w:t>
+            </w:r>
+            <w:r>
+              <w:rPr>
+                <w:rFonts w:ascii="Calibri" w:eastAsia="Calibri" w:hAnsi="Calibri" w:cs="Calibri"/>
+                <w:lang w:val="en-GB"/>
+              </w:rPr>
+              <w:t>0</w:t>
+            </w:r>
+          </w:p>
+        </w:tc>
+        <w:tc>
+          <w:tcPr>
+            <w:tcW w:w="1275" w:type="dxa"/>
+            <w:tcMar>
+              <w:left w:w="90" w:type="dxa"/>
+              <w:right w:w="90" w:type="dxa"/>
+            </w:tcMar>
+          </w:tcPr>
+          <w:p>
+            <w:pPr>
+              <w:spacing w:line="259" w:lineRule="auto"/>
+              <w:rPr>
+                <w:rFonts w:ascii="Calibri" w:eastAsia="Calibri" w:hAnsi="Calibri" w:cs="Calibri"/>
+                <w:lang w:val="en-GB"/>
+              </w:rPr>
+            </w:pPr>
+            <w:r>
+              <w:rPr>
+                <w:rFonts w:ascii="Calibri" w:eastAsia="Calibri" w:hAnsi="Calibri" w:cs="Calibri"/>
+                <w:lang w:val="en-GB"/>
+              </w:rPr>
+              <w:t>2023-</w:t>
+            </w:r>
+            <w:r>
+              <w:rPr>
+                <w:rFonts w:ascii="Calibri" w:eastAsia="Calibri" w:hAnsi="Calibri" w:cs="Calibri"/>
+                <w:lang w:val="en-GB"/>
+              </w:rPr>
+              <w:t>0</w:t>
+            </w:r>
+            <w:r>
+              <w:rPr>
+                <w:rFonts w:ascii="Calibri" w:eastAsia="Calibri" w:hAnsi="Calibri" w:cs="Calibri"/>
+                <w:lang w:val="en-GB"/>
+              </w:rPr>
+              <w:t>3</w:t>
+            </w:r>
+            <w:r>
+              <w:rPr>
+                <w:rFonts w:ascii="Calibri" w:eastAsia="Calibri" w:hAnsi="Calibri" w:cs="Calibri"/>
+                <w:lang w:val="en-GB"/>
+              </w:rPr>
+              <w:t>-</w:t>
+            </w:r>
+            <w:r>
+              <w:rPr>
+                <w:rFonts w:ascii="Calibri" w:eastAsia="Calibri" w:hAnsi="Calibri" w:cs="Calibri"/>
+                <w:lang w:val="en-GB"/>
+              </w:rPr>
+              <w:t>08</w:t>
+            </w:r>
+          </w:p>
+        </w:tc>
+        <w:tc>
+          <w:tcPr>
+            <w:tcW w:w="5205" w:type="dxa"/>
+            <w:tcMar>
+              <w:left w:w="90" w:type="dxa"/>
+              <w:right w:w="90" w:type="dxa"/>
+            </w:tcMar>
+          </w:tcPr>
+          <w:p>
+            <w:pPr>
+              <w:spacing w:line="259" w:lineRule="auto"/>
+              <w:rPr>
+                <w:rFonts w:ascii="Calibri" w:eastAsia="Calibri" w:hAnsi="Calibri" w:cs="Calibri"/>
+              </w:rPr>
+            </w:pPr>
+            <w:r>
+              <w:rPr>
+                <w:rFonts w:ascii="Calibri" w:eastAsia="Calibri" w:hAnsi="Calibri" w:cs="Calibri"/>
+              </w:rPr>
+              <w:t>Added all the cont</w:t>
+            </w:r>
+            <w:r>
+              <w:rPr>
+                <w:rFonts w:ascii="Calibri" w:eastAsia="Calibri" w:hAnsi="Calibri" w:cs="Calibri"/>
+              </w:rPr>
+              <w:t>ents for the Conops documents in different catagories from each contributer</w:t>
+            </w:r>
+          </w:p>
+        </w:tc>
+        <w:tc>
+          <w:tcPr>
+            <w:tcW w:w="2385" w:type="dxa"/>
+            <w:tcMar>
+              <w:left w:w="90" w:type="dxa"/>
+              <w:right w:w="90" w:type="dxa"/>
+            </w:tcMar>
+          </w:tcPr>
+          <w:p>
+            <w:pPr>
+              <w:spacing w:line="259" w:lineRule="auto"/>
+            </w:pPr>
+            <w:r>
+              <w:rPr>
+                <w:rFonts w:ascii="Calibri" w:eastAsia="Calibri" w:hAnsi="Calibri" w:cs="Calibri"/>
+              </w:rPr>
+              <w:t>Alexander, Henrik,</w:t>
+            </w:r>
+            <w:r>
+              <w:rPr>
+                <w:rFonts w:ascii="-apple-system" w:eastAsia="-apple-system" w:hAnsi="-apple-system" w:cs="-apple-system"/>
+                <w:sz w:val="24"/>
+                <w:szCs w:val="24"/>
+                <w:lang w:val="en-US"/>
+              </w:rPr>
+              <w:t xml:space="preserve"> </w:t>
+            </w:r>
+            <w:r>
+              <w:rPr>
+                <w:lang w:val="en-US"/>
+              </w:rPr>
+              <w:t>Liulihan</w:t>
+            </w:r>
+            <w:r>
+              <w:rPr>
+                <w:rFonts w:ascii="Calibri" w:eastAsia="Calibri" w:hAnsi="Calibri" w:cs="Calibri"/>
+              </w:rPr>
+              <w:t xml:space="preserve">, Shivaram, </w:t>
+            </w:r>
+            <w:r>
+              <w:t xml:space="preserve">Micheal, </w:t>
+            </w:r>
+            <w:r>
+              <w:t>T</w:t>
+            </w:r>
+            <w:r>
+              <w:t>obias, Dilan</w:t>
+            </w:r>
+          </w:p>
+        </w:tc>
+      </w:tr>
+      <w:tr>
+        <w:trPr>
+          <w:trHeight w:val="300"/>
+        </w:trPr>
+        <w:tc>
+          <w:tcPr>
+            <w:tcW w:w="675" w:type="dxa"/>
+            <w:tcMar>
+              <w:left w:w="90" w:type="dxa"/>
+              <w:right w:w="90" w:type="dxa"/>
+            </w:tcMar>
+          </w:tcPr>
+          <w:p>
+            <w:pPr>
+              <w:spacing w:line="259" w:lineRule="auto"/>
+              <w:rPr>
+                <w:rFonts w:ascii="Calibri" w:eastAsia="Calibri" w:hAnsi="Calibri" w:cs="Calibri"/>
+              </w:rPr>
+            </w:pPr>
+            <w:r>
+              <w:rPr>
+                <w:rFonts w:ascii="Calibri" w:eastAsia="Calibri" w:hAnsi="Calibri" w:cs="Calibri"/>
+              </w:rPr>
+              <w:t xml:space="preserve">1.1 </w:t>
+            </w:r>
+          </w:p>
+        </w:tc>
+        <w:tc>
+          <w:tcPr>
+            <w:tcW w:w="1275" w:type="dxa"/>
+            <w:tcMar>
+              <w:left w:w="90" w:type="dxa"/>
+              <w:right w:w="90" w:type="dxa"/>
+            </w:tcMar>
+          </w:tcPr>
+          <w:p>
+            <w:pPr>
+              <w:spacing w:line="259" w:lineRule="auto"/>
+              <w:rPr>
+                <w:rFonts w:ascii="Calibri" w:eastAsia="Calibri" w:hAnsi="Calibri" w:cs="Calibri"/>
+              </w:rPr>
+            </w:pPr>
+            <w:r>
+              <w:rPr>
+                <w:rFonts w:ascii="Calibri" w:eastAsia="Calibri" w:hAnsi="Calibri" w:cs="Calibri"/>
+              </w:rPr>
+              <w:t>2023</w:t>
+            </w:r>
+            <w:r>
+              <w:rPr>
+                <w:rFonts w:ascii="Calibri" w:eastAsia="Calibri" w:hAnsi="Calibri" w:cs="Calibri"/>
+              </w:rPr>
+              <w:t>-03-</w:t>
+            </w:r>
+            <w:r>
+              <w:rPr>
+                <w:rFonts w:ascii="Calibri" w:eastAsia="Calibri" w:hAnsi="Calibri" w:cs="Calibri"/>
+              </w:rPr>
+              <w:t>08</w:t>
+            </w:r>
+          </w:p>
+        </w:tc>
+        <w:tc>
+          <w:tcPr>
+            <w:tcW w:w="5205" w:type="dxa"/>
+            <w:tcMar>
+              <w:left w:w="90" w:type="dxa"/>
+              <w:right w:w="90" w:type="dxa"/>
+            </w:tcMar>
+          </w:tcPr>
+          <w:p>
+            <w:pPr>
+              <w:spacing w:line="259" w:lineRule="auto"/>
+              <w:rPr>
+                <w:rFonts w:ascii="Calibri" w:eastAsia="Calibri" w:hAnsi="Calibri" w:cs="Calibri"/>
+              </w:rPr>
+            </w:pPr>
+            <w:r>
+              <w:rPr>
+                <w:rFonts w:ascii="Calibri" w:eastAsia="Calibri" w:hAnsi="Calibri" w:cs="Calibri"/>
+              </w:rPr>
+              <w:t>Formatted all the contents in the document to be more clear and precise</w:t>
+            </w:r>
+          </w:p>
+        </w:tc>
+        <w:tc>
+          <w:tcPr>
+            <w:tcW w:w="2385" w:type="dxa"/>
+            <w:tcMar>
+              <w:left w:w="90" w:type="dxa"/>
+              <w:right w:w="90" w:type="dxa"/>
+            </w:tcMar>
+          </w:tcPr>
+          <w:p>
+            <w:pPr>
+              <w:spacing w:line="259" w:lineRule="auto"/>
+              <w:rPr>
+                <w:rFonts w:ascii="Calibri" w:eastAsia="Calibri" w:hAnsi="Calibri" w:cs="Calibri"/>
+              </w:rPr>
+            </w:pPr>
+            <w:r>
+              <w:rPr>
+                <w:rFonts w:ascii="Calibri" w:eastAsia="Calibri" w:hAnsi="Calibri" w:cs="Calibri"/>
+              </w:rPr>
+              <w:t xml:space="preserve">Dilan, </w:t>
+            </w:r>
+            <w:r>
+              <w:rPr>
+                <w:rFonts w:ascii="Calibri" w:eastAsia="Calibri" w:hAnsi="Calibri" w:cs="Calibri"/>
+              </w:rPr>
+              <w:t>Michael</w:t>
+            </w:r>
+          </w:p>
+          <w:p>
+            <w:pPr>
+              <w:spacing w:line="259" w:lineRule="auto"/>
+              <w:rPr>
+                <w:rFonts w:ascii="Calibri" w:eastAsia="Calibri" w:hAnsi="Calibri" w:cs="Calibri"/>
+              </w:rPr>
+            </w:pPr>
+          </w:p>
+        </w:tc>
+      </w:tr>
+      <w:tr>
+        <w:trPr>
+          <w:trHeight w:val="300"/>
+        </w:trPr>
+        <w:tc>
+          <w:tcPr>
+            <w:tcW w:w="675" w:type="dxa"/>
+            <w:tcMar>
+              <w:left w:w="90" w:type="dxa"/>
+              <w:right w:w="90" w:type="dxa"/>
+            </w:tcMar>
+          </w:tcPr>
+          <w:p>
+            <w:pPr>
+              <w:spacing w:line="259" w:lineRule="auto"/>
+              <w:rPr>
+                <w:rFonts w:ascii="Calibri" w:eastAsia="Calibri" w:hAnsi="Calibri" w:cs="Calibri"/>
+              </w:rPr>
+            </w:pPr>
+            <w:r>
+              <w:rPr>
+                <w:rFonts w:ascii="Calibri" w:eastAsia="Calibri" w:hAnsi="Calibri" w:cs="Calibri"/>
+              </w:rPr>
+              <w:t>1.2</w:t>
+            </w:r>
+          </w:p>
+        </w:tc>
+        <w:tc>
+          <w:tcPr>
+            <w:tcW w:w="1275" w:type="dxa"/>
+            <w:tcMar>
+              <w:left w:w="90" w:type="dxa"/>
+              <w:right w:w="90" w:type="dxa"/>
+            </w:tcMar>
+          </w:tcPr>
+          <w:p>
+            <w:pPr>
+              <w:spacing w:line="259" w:lineRule="auto"/>
+              <w:rPr>
+                <w:rFonts w:ascii="Calibri" w:eastAsia="Calibri" w:hAnsi="Calibri" w:cs="Calibri"/>
+              </w:rPr>
+            </w:pPr>
+            <w:r>
+              <w:rPr>
+                <w:rFonts w:ascii="Calibri" w:eastAsia="Calibri" w:hAnsi="Calibri" w:cs="Calibri"/>
+              </w:rPr>
+              <w:t>2023</w:t>
+            </w:r>
+            <w:r>
+              <w:rPr>
+                <w:rFonts w:ascii="Calibri" w:eastAsia="Calibri" w:hAnsi="Calibri" w:cs="Calibri"/>
+              </w:rPr>
+              <w:t>-0</w:t>
+            </w:r>
+            <w:r>
+              <w:rPr>
+                <w:rFonts w:ascii="Calibri" w:eastAsia="Calibri" w:hAnsi="Calibri" w:cs="Calibri"/>
+              </w:rPr>
+              <w:t>3</w:t>
+            </w:r>
+            <w:r>
+              <w:rPr>
+                <w:rFonts w:ascii="Calibri" w:eastAsia="Calibri" w:hAnsi="Calibri" w:cs="Calibri"/>
+              </w:rPr>
+              <w:t>-08</w:t>
+            </w:r>
+          </w:p>
+        </w:tc>
+        <w:tc>
+          <w:tcPr>
+            <w:tcW w:w="5205" w:type="dxa"/>
+            <w:tcMar>
+              <w:left w:w="90" w:type="dxa"/>
+              <w:right w:w="90" w:type="dxa"/>
+            </w:tcMar>
+          </w:tcPr>
+          <w:p>
+            <w:pPr>
+              <w:spacing w:line="259" w:lineRule="auto"/>
+              <w:rPr>
+                <w:rFonts w:ascii="Calibri" w:eastAsia="Calibri" w:hAnsi="Calibri" w:cs="Calibri"/>
+              </w:rPr>
+            </w:pPr>
+            <w:r>
+              <w:rPr>
+                <w:rFonts w:ascii="Calibri" w:eastAsia="Calibri" w:hAnsi="Calibri" w:cs="Calibri"/>
+              </w:rPr>
+              <w:t>Self r</w:t>
+            </w:r>
+            <w:r>
+              <w:rPr>
+                <w:rFonts w:ascii="Calibri" w:eastAsia="Calibri" w:hAnsi="Calibri" w:cs="Calibri"/>
+              </w:rPr>
+              <w:t>eviewed the entire document and made minor fixes</w:t>
+            </w:r>
+          </w:p>
+        </w:tc>
+        <w:tc>
+          <w:tcPr>
+            <w:tcW w:w="2385" w:type="dxa"/>
+            <w:tcMar>
+              <w:left w:w="90" w:type="dxa"/>
+              <w:right w:w="90" w:type="dxa"/>
+            </w:tcMar>
+          </w:tcPr>
+          <w:p>
+            <w:pPr>
+              <w:spacing w:line="259" w:lineRule="auto"/>
+              <w:rPr>
+                <w:rFonts w:ascii="Calibri" w:eastAsia="Calibri" w:hAnsi="Calibri" w:cs="Calibri"/>
+              </w:rPr>
+            </w:pPr>
+            <w:r>
+              <w:rPr>
+                <w:rFonts w:ascii="Calibri" w:eastAsia="Calibri" w:hAnsi="Calibri" w:cs="Calibri"/>
+              </w:rPr>
+              <w:t>Henrik, Alexander,</w:t>
+            </w:r>
+            <w:r>
+              <w:rPr>
+                <w:rFonts w:ascii="Calibri" w:eastAsia="Calibri" w:hAnsi="Calibri" w:cs="Calibri"/>
+              </w:rPr>
+              <w:t xml:space="preserve"> </w:t>
+            </w:r>
+            <w:r>
+              <w:rPr>
+                <w:rFonts w:ascii="Calibri" w:eastAsia="Calibri" w:hAnsi="Calibri" w:cs="Calibri"/>
+              </w:rPr>
+              <w:t>L</w:t>
+            </w:r>
+            <w:r>
+              <w:rPr>
+                <w:rFonts w:ascii="Calibri" w:eastAsia="Calibri" w:hAnsi="Calibri" w:cs="Calibri"/>
+              </w:rPr>
+              <w:t>iulihan</w:t>
+            </w:r>
+          </w:p>
+        </w:tc>
+      </w:tr>
+    </w:tbl>
+    <w:p>
+      <w:pPr>
+        <w:rPr>
+          <w:lang w:val="en-US"/>
+        </w:rPr>
+      </w:pPr>
+    </w:p>
+    <w:p>
+      <w:pPr>
+        <w:rPr>
+          <w:rFonts w:ascii="Calibri" w:eastAsia="Calibri" w:hAnsi="Calibri" w:cs="Calibri"/>
+          <w:color w:val="000000" w:themeColor="text1"/>
+          <w:sz w:val="36"/>
+          <w:szCs w:val="36"/>
+          <w:lang w:val="en-US"/>
+        </w:rPr>
+      </w:pPr>
+      <w:r>
+        <w:rPr>
+          <w:rFonts w:ascii="Calibri" w:eastAsia="Calibri" w:hAnsi="Calibri" w:cs="Calibri"/>
+          <w:color w:val="000000" w:themeColor="text1"/>
+          <w:sz w:val="36"/>
+          <w:szCs w:val="36"/>
+        </w:rPr>
+        <w:t>Document review version</w:t>
+      </w:r>
+    </w:p>
+    <w:tbl>
+      <w:tblPr>
+        <w:tblStyle w:val="TableGrid"/>
+        <w:tblW w:w="0" w:type="auto"/>
+        <w:tblLayout w:type="fixed"/>
+        <w:tblLook w:val="04A0" w:firstRow="1" w:lastRow="0" w:firstColumn="1" w:lastColumn="0" w:noHBand="0" w:noVBand="1"/>
+      </w:tblPr>
+      <w:tblGrid>
+        <w:gridCol w:w="675"/>
+        <w:gridCol w:w="1260"/>
+        <w:gridCol w:w="2385"/>
+      </w:tblGrid>
+      <w:tr>
+        <w:trPr>
+          <w:trHeight w:val="300"/>
+        </w:trPr>
+        <w:tc>
+          <w:tcPr>
+            <w:tcW w:w="675" w:type="dxa"/>
+            <w:tcMar>
+              <w:left w:w="90" w:type="dxa"/>
+              <w:right w:w="90" w:type="dxa"/>
+            </w:tcMar>
+          </w:tcPr>
+          <w:p>
+            <w:pPr>
+              <w:spacing w:line="259" w:lineRule="auto"/>
+              <w:rPr>
+                <w:rFonts w:ascii="Calibri" w:eastAsia="Calibri" w:hAnsi="Calibri" w:cs="Calibri"/>
+              </w:rPr>
+            </w:pPr>
+            <w:r>
+              <w:rPr>
+                <w:rFonts w:ascii="Calibri" w:eastAsia="Calibri" w:hAnsi="Calibri" w:cs="Calibri"/>
+                <w:lang w:val="en-GB"/>
+              </w:rPr>
+              <w:t>Rev.</w:t>
+            </w:r>
+          </w:p>
+        </w:tc>
+        <w:tc>
+          <w:tcPr>
+            <w:tcW w:w="1260" w:type="dxa"/>
+            <w:tcMar>
+              <w:left w:w="90" w:type="dxa"/>
+              <w:right w:w="90" w:type="dxa"/>
+            </w:tcMar>
+          </w:tcPr>
+          <w:p>
+            <w:pPr>
+              <w:spacing w:line="259" w:lineRule="auto"/>
+              <w:rPr>
+                <w:rFonts w:ascii="Calibri" w:eastAsia="Calibri" w:hAnsi="Calibri" w:cs="Calibri"/>
+              </w:rPr>
+            </w:pPr>
+            <w:r>
+              <w:rPr>
+                <w:rFonts w:ascii="Calibri" w:eastAsia="Calibri" w:hAnsi="Calibri" w:cs="Calibri"/>
+                <w:lang w:val="en-GB"/>
+              </w:rPr>
+              <w:t>Date</w:t>
+            </w:r>
+          </w:p>
+        </w:tc>
+        <w:tc>
+          <w:tcPr>
+            <w:tcW w:w="2385" w:type="dxa"/>
+            <w:tcMar>
+              <w:left w:w="90" w:type="dxa"/>
+              <w:right w:w="90" w:type="dxa"/>
+            </w:tcMar>
+          </w:tcPr>
+          <w:p>
+            <w:pPr>
+              <w:spacing w:line="259" w:lineRule="auto"/>
+              <w:rPr>
+                <w:rFonts w:ascii="Calibri" w:eastAsia="Calibri" w:hAnsi="Calibri" w:cs="Calibri"/>
+              </w:rPr>
+            </w:pPr>
+            <w:r>
+              <w:rPr>
+                <w:rFonts w:ascii="Calibri" w:eastAsia="Calibri" w:hAnsi="Calibri" w:cs="Calibri"/>
+                <w:lang w:val="en-GB"/>
+              </w:rPr>
+              <w:t>Review group</w:t>
+            </w:r>
+          </w:p>
+        </w:tc>
+      </w:tr>
+      <w:tr>
+        <w:trPr>
+          <w:trHeight w:val="300"/>
+        </w:trPr>
+        <w:tc>
+          <w:tcPr>
+            <w:tcW w:w="675" w:type="dxa"/>
+            <w:tcMar>
+              <w:left w:w="90" w:type="dxa"/>
+              <w:right w:w="90" w:type="dxa"/>
+            </w:tcMar>
+          </w:tcPr>
+          <w:p>
+            <w:pPr>
+              <w:spacing w:line="259" w:lineRule="auto"/>
+              <w:rPr>
+                <w:rFonts w:ascii="Calibri" w:eastAsia="Calibri" w:hAnsi="Calibri" w:cs="Calibri"/>
+              </w:rPr>
+            </w:pPr>
+            <w:r>
+              <w:rPr>
+                <w:rFonts w:ascii="Calibri" w:eastAsia="Calibri" w:hAnsi="Calibri" w:cs="Calibri"/>
+                <w:lang w:val="en-GB"/>
+              </w:rPr>
+              <w:t>1.0</w:t>
+            </w:r>
+          </w:p>
+        </w:tc>
+        <w:tc>
+          <w:tcPr>
+            <w:tcW w:w="1260" w:type="dxa"/>
+            <w:tcMar>
+              <w:left w:w="90" w:type="dxa"/>
+              <w:right w:w="90" w:type="dxa"/>
+            </w:tcMar>
+          </w:tcPr>
+          <w:p>
+            <w:pPr>
+              <w:spacing w:line="259" w:lineRule="auto"/>
+              <w:rPr>
+                <w:rFonts w:ascii="Calibri" w:eastAsia="Calibri" w:hAnsi="Calibri" w:cs="Calibri"/>
+                <w:lang w:val="en-GB"/>
+              </w:rPr>
+            </w:pPr>
+          </w:p>
+        </w:tc>
+        <w:tc>
+          <w:tcPr>
+            <w:tcW w:w="2385" w:type="dxa"/>
+            <w:tcMar>
+              <w:left w:w="90" w:type="dxa"/>
+              <w:right w:w="90" w:type="dxa"/>
+            </w:tcMar>
+          </w:tcPr>
+          <w:p>
+            <w:pPr>
+              <w:spacing w:line="259" w:lineRule="auto"/>
+              <w:rPr>
+                <w:rFonts w:ascii="Calibri" w:eastAsia="Calibri" w:hAnsi="Calibri" w:cs="Calibri"/>
+              </w:rPr>
+            </w:pPr>
+          </w:p>
+        </w:tc>
+      </w:tr>
+      <w:tr>
+        <w:trPr>
+          <w:trHeight w:val="300"/>
+        </w:trPr>
+        <w:tc>
+          <w:tcPr>
+            <w:tcW w:w="675" w:type="dxa"/>
+            <w:tcMar>
+              <w:left w:w="90" w:type="dxa"/>
+              <w:right w:w="90" w:type="dxa"/>
+            </w:tcMar>
+          </w:tcPr>
+          <w:p>
+            <w:pPr>
+              <w:spacing w:line="259" w:lineRule="auto"/>
+              <w:rPr>
+                <w:rFonts w:ascii="Calibri" w:eastAsia="Calibri" w:hAnsi="Calibri" w:cs="Calibri"/>
+              </w:rPr>
+            </w:pPr>
+          </w:p>
+        </w:tc>
+        <w:tc>
+          <w:tcPr>
+            <w:tcW w:w="1260" w:type="dxa"/>
+            <w:tcMar>
+              <w:left w:w="90" w:type="dxa"/>
+              <w:right w:w="90" w:type="dxa"/>
+            </w:tcMar>
+          </w:tcPr>
+          <w:p>
+            <w:pPr>
+              <w:spacing w:line="259" w:lineRule="auto"/>
+              <w:rPr>
+                <w:rFonts w:ascii="Calibri" w:eastAsia="Calibri" w:hAnsi="Calibri" w:cs="Calibri"/>
+              </w:rPr>
+            </w:pPr>
+          </w:p>
+        </w:tc>
+        <w:tc>
+          <w:tcPr>
+            <w:tcW w:w="2385" w:type="dxa"/>
+            <w:tcMar>
+              <w:left w:w="90" w:type="dxa"/>
+              <w:right w:w="90" w:type="dxa"/>
+            </w:tcMar>
+          </w:tcPr>
+          <w:p>
+            <w:pPr>
+              <w:spacing w:line="259" w:lineRule="auto"/>
+              <w:rPr>
+                <w:rFonts w:ascii="Calibri" w:eastAsia="Calibri" w:hAnsi="Calibri" w:cs="Calibri"/>
+              </w:rPr>
+            </w:pPr>
+          </w:p>
+        </w:tc>
+      </w:tr>
+    </w:tbl>
+    <w:p>
+      <w:pPr>
+        <w:rPr>
+          <w:lang w:val="en-US"/>
+        </w:rPr>
+      </w:pPr>
+    </w:p>
+    <w:p>
+      <w:pPr>
         <w:pStyle w:val="Heading1"/>
-        <w:rPr>
-          <w:b/>
-          <w:color w:val="auto"/>
-          <w:lang w:val="en-US"/>
-        </w:rPr>
-      </w:pPr>
-      <w:bookmarkStart w:id="0" w:name="_Toc129182095"/>
-      <w:r>
-        <w:rPr>
-          <w:b/>
-          <w:color w:val="auto"/>
-          <w:lang w:val="en-US"/>
-        </w:rPr>
-        <w:t xml:space="preserve">1. </w:t>
-      </w:r>
-      <w:r>
-        <w:rPr>
-          <w:b/>
-          <w:color w:val="auto"/>
-          <w:lang w:val="en-US"/>
-        </w:rPr>
-        <w:t>Introduction</w:t>
-      </w:r>
-      <w:bookmarkEnd w:id="0"/>
-      <w:r>
-        <w:rPr>
-          <w:b/>
-          <w:color w:val="auto"/>
-          <w:lang w:val="en-US"/>
-        </w:rPr>
-        <w:t xml:space="preserve"> </w:t>
-      </w:r>
-    </w:p>
-    <w:p>
-      <w:pPr>
-        <w:rPr>
-          <w:lang w:val="en-US"/>
-        </w:rPr>
-      </w:pPr>
-    </w:p>
-    <w:p>
-      <w:pPr>
-        <w:rPr>
-          <w:lang w:val="en-US"/>
-        </w:rPr>
-      </w:pPr>
-      <w:r>
-        <w:rPr>
-          <w:lang w:val="en-US"/>
-        </w:rPr>
-        <w:t xml:space="preserve">Modern day farmers </w:t>
-      </w:r>
-      <w:r>
-        <w:rPr>
-          <w:lang w:val="en-US"/>
-        </w:rPr>
-        <w:t xml:space="preserve">have high </w:t>
-      </w:r>
-      <w:r>
-        <w:rPr>
-          <w:lang w:val="en-US"/>
-        </w:rPr>
-        <w:t>expectations</w:t>
-      </w:r>
-      <w:r>
-        <w:rPr>
-          <w:lang w:val="en-US"/>
-        </w:rPr>
-        <w:t xml:space="preserve"> </w:t>
-      </w:r>
-      <w:r>
-        <w:rPr>
-          <w:lang w:val="en-US"/>
-        </w:rPr>
-        <w:t xml:space="preserve">and requirements </w:t>
-      </w:r>
-      <w:r>
-        <w:rPr>
-          <w:lang w:val="en-US"/>
-        </w:rPr>
-        <w:t>for</w:t>
-      </w:r>
-      <w:r>
-        <w:rPr>
-          <w:lang w:val="en-US"/>
-        </w:rPr>
-        <w:t xml:space="preserve"> the equipment they use to </w:t>
-      </w:r>
-      <w:r>
-        <w:rPr>
-          <w:lang w:val="en-US"/>
-        </w:rPr>
-        <w:t>harvest their pro</w:t>
-      </w:r>
-      <w:r>
-        <w:rPr>
-          <w:lang w:val="en-US"/>
-        </w:rPr>
-        <w:t xml:space="preserve">duce. </w:t>
-      </w:r>
-      <w:r>
-        <w:rPr>
-          <w:lang w:val="en-US"/>
-        </w:rPr>
-        <w:t xml:space="preserve">Farmers </w:t>
-      </w:r>
-      <w:r>
-        <w:rPr>
-          <w:lang w:val="en-US"/>
-        </w:rPr>
-        <w:t xml:space="preserve">have reported poor </w:t>
-      </w:r>
-      <w:r>
-        <w:rPr>
-          <w:lang w:val="en-US"/>
-        </w:rPr>
-        <w:t>performance from the</w:t>
-      </w:r>
-      <w:r>
-        <w:rPr>
-          <w:lang w:val="en-US"/>
-        </w:rPr>
-        <w:t xml:space="preserve"> AGCO</w:t>
-      </w:r>
-      <w:r>
-        <w:rPr>
-          <w:lang w:val="en-US"/>
-        </w:rPr>
-        <w:t xml:space="preserve"> </w:t>
-      </w:r>
-      <w:proofErr w:type="spellStart"/>
-      <w:r>
-        <w:rPr>
-          <w:lang w:val="en-US"/>
-        </w:rPr>
-        <w:t>po</w:t>
-      </w:r>
-      <w:r>
-        <w:rPr>
-          <w:lang w:val="en-US"/>
-        </w:rPr>
-        <w:t>werflow</w:t>
-      </w:r>
-      <w:proofErr w:type="spellEnd"/>
-      <w:r>
-        <w:rPr>
-          <w:lang w:val="en-US"/>
-        </w:rPr>
-        <w:t xml:space="preserve"> </w:t>
-      </w:r>
-      <w:r>
-        <w:rPr>
-          <w:lang w:val="en-US"/>
-        </w:rPr>
-        <w:t>header</w:t>
-      </w:r>
-      <w:r>
-        <w:rPr>
-          <w:lang w:val="en-US"/>
-        </w:rPr>
-        <w:t>s</w:t>
-      </w:r>
-      <w:r>
-        <w:rPr>
-          <w:lang w:val="en-US"/>
-        </w:rPr>
-        <w:t xml:space="preserve"> used on</w:t>
-      </w:r>
-      <w:r>
-        <w:rPr>
-          <w:lang w:val="en-US"/>
-        </w:rPr>
-        <w:t xml:space="preserve"> their</w:t>
-      </w:r>
-      <w:r>
-        <w:rPr>
-          <w:lang w:val="en-US"/>
-        </w:rPr>
-        <w:t xml:space="preserve"> harve</w:t>
-      </w:r>
-      <w:r>
-        <w:rPr>
-          <w:lang w:val="en-US"/>
-        </w:rPr>
-        <w:t>sters</w:t>
-      </w:r>
-      <w:r>
-        <w:rPr>
-          <w:lang w:val="en-US"/>
-        </w:rPr>
-        <w:t xml:space="preserve">. </w:t>
-      </w:r>
-      <w:r>
-        <w:rPr>
-          <w:lang w:val="en-US"/>
-        </w:rPr>
-        <w:t>T</w:t>
-      </w:r>
-      <w:r>
-        <w:rPr>
-          <w:lang w:val="en-US"/>
-        </w:rPr>
-        <w:t>he</w:t>
-      </w:r>
-      <w:r>
-        <w:rPr>
-          <w:lang w:val="en-US"/>
-        </w:rPr>
-        <w:t xml:space="preserve"> product does not deliver the desired control characteristics expected</w:t>
-      </w:r>
-      <w:r>
-        <w:rPr>
-          <w:lang w:val="en-US"/>
-        </w:rPr>
-        <w:t xml:space="preserve">, and a new </w:t>
-      </w:r>
-      <w:r>
-        <w:rPr>
-          <w:lang w:val="en-US"/>
-        </w:rPr>
-        <w:t>solution must be developed to fa</w:t>
-      </w:r>
-      <w:r>
-        <w:rPr>
-          <w:lang w:val="en-US"/>
-        </w:rPr>
-        <w:t xml:space="preserve">cilitate </w:t>
-      </w:r>
-      <w:r>
-        <w:rPr>
-          <w:lang w:val="en-US"/>
-        </w:rPr>
-        <w:t xml:space="preserve">the needs </w:t>
-      </w:r>
-      <w:r>
-        <w:rPr>
-          <w:lang w:val="en-US"/>
-        </w:rPr>
-        <w:t>of</w:t>
-      </w:r>
-      <w:r>
-        <w:rPr>
-          <w:lang w:val="en-US"/>
-        </w:rPr>
-        <w:t xml:space="preserve"> the farmers</w:t>
-      </w:r>
-      <w:r>
-        <w:rPr>
-          <w:lang w:val="en-US"/>
-        </w:rPr>
-        <w:t xml:space="preserve">. </w:t>
-      </w:r>
-      <w:r>
-        <w:rPr>
-          <w:lang w:val="en-US"/>
-        </w:rPr>
-        <w:t>This</w:t>
-      </w:r>
-      <w:r>
-        <w:rPr>
-          <w:lang w:val="en-US"/>
-        </w:rPr>
-        <w:t xml:space="preserve"> Concept of </w:t>
-      </w:r>
-      <w:r>
-        <w:rPr>
-          <w:lang w:val="en-US"/>
-        </w:rPr>
-        <w:t>O</w:t>
-      </w:r>
-      <w:r>
-        <w:rPr>
-          <w:lang w:val="en-US"/>
-        </w:rPr>
-        <w:t>perations</w:t>
-      </w:r>
-      <w:r>
-        <w:rPr>
-          <w:lang w:val="en-US"/>
-        </w:rPr>
-        <w:t xml:space="preserve"> </w:t>
-      </w:r>
-      <w:r>
-        <w:rPr>
-          <w:lang w:val="en-US"/>
-        </w:rPr>
-        <w:t>has been develop</w:t>
-      </w:r>
-      <w:r>
-        <w:rPr>
-          <w:lang w:val="en-US"/>
-        </w:rPr>
-        <w:t xml:space="preserve">ed by </w:t>
-      </w:r>
-      <w:proofErr w:type="spellStart"/>
-      <w:r>
-        <w:rPr>
-          <w:lang w:val="en-US"/>
-        </w:rPr>
-        <w:t>Agro</w:t>
-      </w:r>
-      <w:proofErr w:type="spellEnd"/>
-      <w:r>
-        <w:rPr>
-          <w:lang w:val="en-US"/>
-        </w:rPr>
-        <w:t>-Tech</w:t>
-      </w:r>
-      <w:r>
-        <w:rPr>
-          <w:lang w:val="en-US"/>
-        </w:rPr>
-        <w:t xml:space="preserve"> </w:t>
-      </w:r>
-      <w:r>
-        <w:rPr>
-          <w:lang w:val="en-US"/>
-        </w:rPr>
-        <w:t>for</w:t>
-      </w:r>
-      <w:r>
-        <w:rPr>
-          <w:lang w:val="en-US"/>
-        </w:rPr>
-        <w:t xml:space="preserve"> AGCO</w:t>
-      </w:r>
-      <w:r>
-        <w:rPr>
-          <w:lang w:val="en-US"/>
-        </w:rPr>
-        <w:t xml:space="preserve"> for the development of </w:t>
-      </w:r>
-      <w:r>
-        <w:rPr>
-          <w:lang w:val="en-US"/>
-        </w:rPr>
-        <w:t>the Active Support Wheels</w:t>
-      </w:r>
-      <w:r>
-        <w:rPr>
-          <w:lang w:val="en-US"/>
-        </w:rPr>
-        <w:t>,</w:t>
-      </w:r>
-      <w:r>
-        <w:rPr>
-          <w:lang w:val="en-US"/>
-        </w:rPr>
-        <w:t xml:space="preserve"> </w:t>
-      </w:r>
-      <w:r>
-        <w:rPr>
-          <w:lang w:val="en-US"/>
-        </w:rPr>
-        <w:t>which</w:t>
-      </w:r>
-      <w:r>
-        <w:rPr>
-          <w:lang w:val="en-US"/>
-        </w:rPr>
-        <w:t xml:space="preserve"> are </w:t>
-      </w:r>
-      <w:r>
-        <w:rPr>
-          <w:lang w:val="en-US"/>
-        </w:rPr>
-        <w:t>intended</w:t>
-      </w:r>
-      <w:r>
-        <w:rPr>
-          <w:lang w:val="en-US"/>
-        </w:rPr>
-        <w:t xml:space="preserve"> to solve </w:t>
-      </w:r>
-      <w:r>
-        <w:rPr>
-          <w:lang w:val="en-US"/>
-        </w:rPr>
-        <w:t>problems reported by the farmers</w:t>
-      </w:r>
-      <w:r>
-        <w:rPr>
-          <w:lang w:val="en-US"/>
-        </w:rPr>
-        <w:t xml:space="preserve">. </w:t>
-      </w:r>
-      <w:r>
-        <w:rPr>
-          <w:lang w:val="en-US"/>
-        </w:rPr>
-        <w:t xml:space="preserve">It has been created </w:t>
-      </w:r>
-      <w:r>
-        <w:rPr>
-          <w:lang w:val="en-US"/>
-        </w:rPr>
-        <w:t>with</w:t>
-      </w:r>
-      <w:r>
-        <w:rPr>
-          <w:lang w:val="en-US"/>
-        </w:rPr>
-        <w:t xml:space="preserve"> the </w:t>
-      </w:r>
-      <w:r>
-        <w:rPr>
-          <w:lang w:val="en-US"/>
-        </w:rPr>
-        <w:t>intention</w:t>
-      </w:r>
-      <w:r>
-        <w:rPr>
-          <w:lang w:val="en-US"/>
-        </w:rPr>
-        <w:t xml:space="preserve"> that it will support </w:t>
-      </w:r>
-      <w:r>
-        <w:rPr>
-          <w:lang w:val="en-US"/>
-        </w:rPr>
-        <w:t>in accomplishing the</w:t>
-      </w:r>
-      <w:r>
-        <w:rPr>
-          <w:lang w:val="en-US"/>
-        </w:rPr>
-        <w:t xml:space="preserve"> </w:t>
-      </w:r>
-      <w:r>
-        <w:rPr>
-          <w:lang w:val="en-US"/>
-        </w:rPr>
-        <w:t>pro</w:t>
-      </w:r>
-      <w:r>
-        <w:rPr>
-          <w:lang w:val="en-US"/>
-        </w:rPr>
-        <w:t>ject goals</w:t>
-      </w:r>
-      <w:r>
-        <w:rPr>
-          <w:lang w:val="en-US"/>
-        </w:rPr>
-        <w:t xml:space="preserve">. </w:t>
-      </w:r>
-    </w:p>
-    <w:p>
-      <w:pPr>
-        <w:rPr>
-          <w:lang w:val="en-US"/>
-        </w:rPr>
-      </w:pPr>
-      <w:r>
-        <w:rPr>
-          <w:lang w:val="en-US"/>
-        </w:rPr>
-        <w:t>Specifically,</w:t>
-      </w:r>
-      <w:r>
-        <w:rPr>
-          <w:lang w:val="en-US"/>
-        </w:rPr>
-        <w:t xml:space="preserve"> this document underlines </w:t>
-      </w:r>
-      <w:r>
-        <w:rPr>
-          <w:lang w:val="en-US"/>
-        </w:rPr>
-        <w:t xml:space="preserve">the requirements that </w:t>
-      </w:r>
-      <w:r>
-        <w:rPr>
-          <w:lang w:val="en-US"/>
-        </w:rPr>
-        <w:t>are needed for the systems design</w:t>
-      </w:r>
-      <w:r>
-        <w:rPr>
-          <w:lang w:val="en-US"/>
-        </w:rPr>
-        <w:t>,</w:t>
-      </w:r>
-      <w:r>
-        <w:rPr>
-          <w:lang w:val="en-US"/>
-        </w:rPr>
-        <w:t xml:space="preserve"> while providing </w:t>
-      </w:r>
-      <w:r>
-        <w:rPr>
-          <w:lang w:val="en-US"/>
-        </w:rPr>
-        <w:t xml:space="preserve">all stakeholders </w:t>
-      </w:r>
-      <w:r>
-        <w:rPr>
-          <w:lang w:val="en-US"/>
-        </w:rPr>
-        <w:t xml:space="preserve">with </w:t>
-      </w:r>
-      <w:r>
-        <w:rPr>
-          <w:lang w:val="en-US"/>
-        </w:rPr>
-        <w:t xml:space="preserve">the </w:t>
-      </w:r>
-      <w:r>
-        <w:rPr>
-          <w:lang w:val="en-US"/>
-        </w:rPr>
-        <w:t xml:space="preserve">necessary </w:t>
-      </w:r>
-      <w:r>
-        <w:rPr>
-          <w:lang w:val="en-US"/>
-        </w:rPr>
-        <w:t xml:space="preserve">resources to ensure successful collaboration between all </w:t>
-      </w:r>
-      <w:r>
-        <w:rPr>
-          <w:lang w:val="en-US"/>
-        </w:rPr>
-        <w:t>potential</w:t>
-      </w:r>
-      <w:r>
-        <w:rPr>
-          <w:lang w:val="en-US"/>
-        </w:rPr>
-        <w:t xml:space="preserve"> </w:t>
-      </w:r>
-      <w:proofErr w:type="gramStart"/>
-      <w:r>
-        <w:rPr>
-          <w:lang w:val="en-US"/>
-        </w:rPr>
-        <w:t>stakeholders</w:t>
-      </w:r>
-      <w:proofErr w:type="gramEnd"/>
-      <w:r>
-        <w:rPr>
-          <w:lang w:val="en-US"/>
-        </w:rPr>
-        <w:t xml:space="preserve"> </w:t>
-      </w:r>
-    </w:p>
-    <w:p>
-      <w:pPr>
-        <w:pStyle w:val="Heading1"/>
-        <w:rPr>
-          <w:b/>
-          <w:color w:val="auto"/>
-          <w:lang w:val="en-US"/>
-        </w:rPr>
-      </w:pPr>
-      <w:bookmarkStart w:id="1" w:name="_Toc129182096"/>
-      <w:r>
-        <w:rPr>
-          <w:b/>
-          <w:color w:val="auto"/>
-          <w:lang w:val="en-US"/>
-        </w:rPr>
-        <w:t xml:space="preserve">1.1 </w:t>
-      </w:r>
-      <w:r>
-        <w:rPr>
-          <w:b/>
-          <w:color w:val="auto"/>
-          <w:lang w:val="en-US"/>
-        </w:rPr>
-        <w:t>Purpose</w:t>
-      </w:r>
-      <w:bookmarkEnd w:id="1"/>
-    </w:p>
-    <w:p>
-      <w:pPr>
-        <w:rPr>
-          <w:lang w:val="en-US"/>
-        </w:rPr>
-      </w:pPr>
-    </w:p>
-    <w:p>
-      <w:pPr>
-        <w:rPr>
-          <w:lang w:val="en-US"/>
-        </w:rPr>
-      </w:pPr>
-      <w:r>
-        <w:rPr>
-          <w:lang w:val="en-US"/>
-        </w:rPr>
-        <w:t xml:space="preserve">This </w:t>
-      </w:r>
-      <w:r>
-        <w:rPr>
-          <w:lang w:val="en-US"/>
-        </w:rPr>
-        <w:t xml:space="preserve">concept of operations </w:t>
-      </w:r>
-      <w:r>
-        <w:rPr>
-          <w:lang w:val="en-US"/>
-        </w:rPr>
-        <w:t>aims to collect the com</w:t>
-      </w:r>
-      <w:r>
-        <w:rPr>
-          <w:lang w:val="en-US"/>
-        </w:rPr>
-        <w:t>bi</w:t>
-      </w:r>
-      <w:r>
-        <w:rPr>
-          <w:lang w:val="en-US"/>
-        </w:rPr>
-        <w:t>ne</w:t>
-      </w:r>
-      <w:r>
-        <w:rPr>
-          <w:lang w:val="en-US"/>
-        </w:rPr>
-        <w:t xml:space="preserve">d </w:t>
-      </w:r>
-      <w:r>
-        <w:rPr>
-          <w:lang w:val="en-US"/>
-        </w:rPr>
-        <w:t>vis</w:t>
-      </w:r>
-      <w:r>
-        <w:rPr>
-          <w:lang w:val="en-US"/>
-        </w:rPr>
-        <w:t>i</w:t>
-      </w:r>
-      <w:r>
-        <w:rPr>
-          <w:lang w:val="en-US"/>
-        </w:rPr>
-        <w:t>on</w:t>
-      </w:r>
-      <w:r>
-        <w:rPr>
-          <w:lang w:val="en-US"/>
-        </w:rPr>
-        <w:t xml:space="preserve"> for the development and final product for the Active Support Wheels</w:t>
-      </w:r>
-      <w:r>
-        <w:rPr>
-          <w:lang w:val="en-US"/>
-        </w:rPr>
-        <w:t xml:space="preserve">. It is used to </w:t>
-      </w:r>
-      <w:r>
-        <w:rPr>
-          <w:lang w:val="en-US"/>
-        </w:rPr>
-        <w:t xml:space="preserve">unify </w:t>
-      </w:r>
-      <w:r>
-        <w:rPr>
-          <w:lang w:val="en-US"/>
-        </w:rPr>
-        <w:t xml:space="preserve">the </w:t>
-      </w:r>
-      <w:r>
-        <w:rPr>
-          <w:lang w:val="en-US"/>
-        </w:rPr>
-        <w:t xml:space="preserve">needs and </w:t>
-      </w:r>
-      <w:r>
-        <w:rPr>
-          <w:lang w:val="en-US"/>
-        </w:rPr>
-        <w:t xml:space="preserve">final uses of the product to ensure that all </w:t>
-      </w:r>
-      <w:r>
-        <w:rPr>
-          <w:lang w:val="en-US"/>
-        </w:rPr>
-        <w:t>stakeholder</w:t>
-      </w:r>
-      <w:r>
-        <w:rPr>
-          <w:lang w:val="en-US"/>
-        </w:rPr>
-        <w:t>s</w:t>
-      </w:r>
-      <w:r>
-        <w:rPr>
-          <w:lang w:val="en-US"/>
-        </w:rPr>
-        <w:t xml:space="preserve"> </w:t>
-      </w:r>
-      <w:r>
-        <w:rPr>
-          <w:lang w:val="en-US"/>
-        </w:rPr>
-        <w:t>agree</w:t>
-      </w:r>
-      <w:r>
-        <w:rPr>
-          <w:lang w:val="en-US"/>
-        </w:rPr>
-        <w:t xml:space="preserve"> </w:t>
-      </w:r>
-      <w:r>
-        <w:rPr>
-          <w:lang w:val="en-US"/>
-        </w:rPr>
-        <w:t>with</w:t>
-      </w:r>
-      <w:r>
-        <w:rPr>
-          <w:lang w:val="en-US"/>
-        </w:rPr>
-        <w:t xml:space="preserve"> the </w:t>
-      </w:r>
-      <w:r>
-        <w:rPr>
-          <w:lang w:val="en-US"/>
-        </w:rPr>
-        <w:t>operation and support for the Active Support Wheels</w:t>
-      </w:r>
-      <w:r>
-        <w:rPr>
-          <w:lang w:val="en-US"/>
-        </w:rPr>
-        <w:t xml:space="preserve">. </w:t>
-      </w:r>
-    </w:p>
-    <w:p>
-      <w:pPr>
-        <w:rPr>
-          <w:lang w:val="en-US"/>
-        </w:rPr>
-      </w:pPr>
-      <w:r>
-        <w:rPr>
-          <w:lang w:val="en-US"/>
-        </w:rPr>
-        <w:t xml:space="preserve">This requires that all </w:t>
-      </w:r>
-      <w:r>
-        <w:rPr>
-          <w:lang w:val="en-US"/>
-        </w:rPr>
-        <w:t>stakeholder</w:t>
-      </w:r>
-      <w:r>
-        <w:rPr>
-          <w:lang w:val="en-US"/>
-        </w:rPr>
-        <w:t>s</w:t>
-      </w:r>
-      <w:r>
-        <w:rPr>
-          <w:lang w:val="en-US"/>
-        </w:rPr>
-        <w:t xml:space="preserve"> agree </w:t>
-      </w:r>
-      <w:r>
-        <w:rPr>
-          <w:lang w:val="en-US"/>
-        </w:rPr>
-        <w:t xml:space="preserve">on balancing the </w:t>
-      </w:r>
-      <w:r>
-        <w:rPr>
-          <w:lang w:val="en-US"/>
-        </w:rPr>
-        <w:t>goals of the project</w:t>
-      </w:r>
-      <w:r>
-        <w:rPr>
-          <w:lang w:val="en-US"/>
-        </w:rPr>
-        <w:t>,</w:t>
-      </w:r>
-      <w:r>
-        <w:rPr>
-          <w:lang w:val="en-US"/>
-        </w:rPr>
-        <w:t xml:space="preserve"> </w:t>
-      </w:r>
-      <w:r>
-        <w:rPr>
-          <w:lang w:val="en-US"/>
-        </w:rPr>
-        <w:t>against what is</w:t>
-      </w:r>
-      <w:r>
-        <w:rPr>
-          <w:lang w:val="en-US"/>
-        </w:rPr>
-        <w:t xml:space="preserve"> possible </w:t>
-      </w:r>
-      <w:r>
-        <w:rPr>
-          <w:lang w:val="en-US"/>
-        </w:rPr>
-        <w:t xml:space="preserve">considering </w:t>
-      </w:r>
-      <w:r>
-        <w:rPr>
-          <w:lang w:val="en-US"/>
-        </w:rPr>
-        <w:t xml:space="preserve">budget, </w:t>
-      </w:r>
-      <w:proofErr w:type="gramStart"/>
-      <w:r>
-        <w:rPr>
-          <w:lang w:val="en-US"/>
-        </w:rPr>
-        <w:t>te</w:t>
-      </w:r>
-      <w:r>
-        <w:rPr>
-          <w:lang w:val="en-US"/>
-        </w:rPr>
-        <w:t>ch</w:t>
-      </w:r>
-      <w:r>
-        <w:rPr>
-          <w:lang w:val="en-US"/>
-        </w:rPr>
-        <w:t>nol</w:t>
-      </w:r>
-      <w:r>
-        <w:rPr>
-          <w:lang w:val="en-US"/>
-        </w:rPr>
-        <w:t>ogy</w:t>
-      </w:r>
-      <w:proofErr w:type="gramEnd"/>
-      <w:r>
-        <w:rPr>
-          <w:lang w:val="en-US"/>
-        </w:rPr>
-        <w:t xml:space="preserve"> and time</w:t>
-      </w:r>
-      <w:r>
-        <w:rPr>
-          <w:lang w:val="en-US"/>
-        </w:rPr>
-        <w:t xml:space="preserve">, to </w:t>
-      </w:r>
-      <w:r>
-        <w:rPr>
-          <w:lang w:val="en-US"/>
-        </w:rPr>
-        <w:t>achieve</w:t>
-      </w:r>
-      <w:r>
-        <w:rPr>
-          <w:lang w:val="en-US"/>
-        </w:rPr>
-        <w:t xml:space="preserve"> a product </w:t>
-      </w:r>
-      <w:r>
-        <w:rPr>
-          <w:lang w:val="en-US"/>
-        </w:rPr>
-        <w:t xml:space="preserve">that operates </w:t>
-      </w:r>
-      <w:r>
-        <w:rPr>
-          <w:lang w:val="en-US"/>
-        </w:rPr>
-        <w:t xml:space="preserve">optimally in the intended use cases. </w:t>
-      </w:r>
-    </w:p>
-    <w:p>
-      <w:pPr>
-        <w:rPr>
-          <w:lang w:val="en-US"/>
-        </w:rPr>
-      </w:pPr>
-      <w:r>
-        <w:rPr>
-          <w:lang w:val="en-US"/>
-        </w:rPr>
-        <w:t xml:space="preserve">To ensure </w:t>
-      </w:r>
-      <w:r>
-        <w:rPr>
-          <w:lang w:val="en-US"/>
-        </w:rPr>
-        <w:t>proper commu</w:t>
-      </w:r>
-      <w:r>
-        <w:rPr>
-          <w:lang w:val="en-US"/>
-        </w:rPr>
-        <w:t>nication and agreement</w:t>
-      </w:r>
-      <w:r>
-        <w:rPr>
-          <w:lang w:val="en-US"/>
-        </w:rPr>
-        <w:t xml:space="preserve">, </w:t>
-      </w:r>
-      <w:r>
-        <w:rPr>
-          <w:lang w:val="en-US"/>
-        </w:rPr>
-        <w:t xml:space="preserve">CONOPS uses </w:t>
-      </w:r>
-      <w:r>
-        <w:rPr>
-          <w:lang w:val="en-US"/>
-        </w:rPr>
-        <w:t xml:space="preserve">both </w:t>
-      </w:r>
-      <w:r>
-        <w:rPr>
-          <w:lang w:val="en-US"/>
-        </w:rPr>
-        <w:t xml:space="preserve">business </w:t>
-      </w:r>
-      <w:r>
-        <w:rPr>
-          <w:lang w:val="en-US"/>
-        </w:rPr>
-        <w:t xml:space="preserve">and operation </w:t>
-      </w:r>
-      <w:r>
-        <w:rPr>
-          <w:lang w:val="en-US"/>
-        </w:rPr>
-        <w:t>scenarios</w:t>
-      </w:r>
-      <w:r>
-        <w:rPr>
-          <w:lang w:val="en-US"/>
-        </w:rPr>
-        <w:t xml:space="preserve"> to illustrate the use</w:t>
-      </w:r>
-      <w:r>
-        <w:rPr>
-          <w:lang w:val="en-US"/>
-        </w:rPr>
-        <w:t xml:space="preserve">s and </w:t>
-      </w:r>
-      <w:r>
-        <w:rPr>
-          <w:lang w:val="en-US"/>
-        </w:rPr>
-        <w:t>requirements</w:t>
-      </w:r>
-      <w:r>
-        <w:rPr>
-          <w:lang w:val="en-US"/>
-        </w:rPr>
-        <w:t xml:space="preserve"> of the product</w:t>
-      </w:r>
-      <w:r>
-        <w:rPr>
-          <w:lang w:val="en-US"/>
-        </w:rPr>
-        <w:t xml:space="preserve">. The </w:t>
-      </w:r>
-      <w:r>
-        <w:rPr>
-          <w:lang w:val="en-US"/>
-        </w:rPr>
-        <w:t xml:space="preserve">scenarios have been </w:t>
-      </w:r>
-      <w:r>
-        <w:rPr>
-          <w:lang w:val="en-US"/>
-        </w:rPr>
-        <w:t>conceptualized</w:t>
-      </w:r>
-      <w:r>
-        <w:rPr>
-          <w:lang w:val="en-US"/>
-        </w:rPr>
-        <w:t xml:space="preserve"> </w:t>
-      </w:r>
-      <w:r>
-        <w:rPr>
-          <w:lang w:val="en-US"/>
-        </w:rPr>
-        <w:t>by the inputs from all stakeholders</w:t>
-      </w:r>
-      <w:r>
-        <w:rPr>
-          <w:lang w:val="en-US"/>
-        </w:rPr>
-        <w:t xml:space="preserve">. This is done to ensure that the </w:t>
-      </w:r>
-      <w:r>
-        <w:rPr>
-          <w:lang w:val="en-US"/>
-        </w:rPr>
-        <w:t xml:space="preserve">product </w:t>
-      </w:r>
-      <w:r>
-        <w:rPr>
-          <w:lang w:val="en-US"/>
-        </w:rPr>
-        <w:t xml:space="preserve">archives </w:t>
-      </w:r>
-      <w:r>
-        <w:rPr>
-          <w:lang w:val="en-US"/>
-        </w:rPr>
-        <w:t xml:space="preserve">the </w:t>
-      </w:r>
-      <w:r>
-        <w:rPr>
-          <w:lang w:val="en-US"/>
-        </w:rPr>
-        <w:t>common goal</w:t>
-      </w:r>
-      <w:r>
-        <w:rPr>
-          <w:lang w:val="en-US"/>
-        </w:rPr>
-        <w:t xml:space="preserve">s of the </w:t>
-      </w:r>
-      <w:proofErr w:type="gramStart"/>
-      <w:r>
-        <w:rPr>
-          <w:lang w:val="en-US"/>
-        </w:rPr>
-        <w:t>CONOPS</w:t>
-      </w:r>
-      <w:proofErr w:type="gramEnd"/>
-    </w:p>
-    <w:p>
-      <w:pPr>
-        <w:pStyle w:val="Heading2"/>
-        <w:rPr>
-          <w:b/>
-          <w:color w:val="auto"/>
-          <w:lang w:val="en-US"/>
-        </w:rPr>
-      </w:pPr>
-      <w:bookmarkStart w:id="2" w:name="_Toc129182097"/>
-      <w:r>
-        <w:rPr>
-          <w:b/>
-          <w:color w:val="auto"/>
-          <w:lang w:val="en-US"/>
-        </w:rPr>
-        <w:t>1.</w:t>
-      </w:r>
-      <w:r>
         <w:rPr>
           <w:b/>
           <w:bCs/>
           <w:color w:val="auto"/>
           <w:lang w:val="en-US"/>
         </w:rPr>
-        <w:t>2</w:t>
-      </w:r>
-      <w:r>
+      </w:pPr>
+    </w:p>
+    <w:p>
+      <w:pPr>
+        <w:pStyle w:val="Heading1"/>
         <w:rPr>
           <w:b/>
           <w:color w:val="auto"/>
           <w:lang w:val="en-US"/>
         </w:rPr>
+      </w:pPr>
+      <w:bookmarkStart w:id="0" w:name="_Toc129182095"/>
+      <w:r>
+        <w:rPr>
+          <w:b/>
+          <w:color w:val="auto"/>
+          <w:lang w:val="en-US"/>
+        </w:rPr>
+        <w:t xml:space="preserve">1. </w:t>
+      </w:r>
+      <w:r>
+        <w:rPr>
+          <w:b/>
+          <w:color w:val="auto"/>
+          <w:lang w:val="en-US"/>
+        </w:rPr>
+        <w:t>Introduction</w:t>
+      </w:r>
+      <w:bookmarkEnd w:id="0"/>
+      <w:r>
+        <w:rPr>
+          <w:b/>
+          <w:color w:val="auto"/>
+          <w:lang w:val="en-US"/>
+        </w:rPr>
+        <w:t xml:space="preserve"> </w:t>
+      </w:r>
+    </w:p>
+    <w:p>
+      <w:pPr>
+        <w:rPr>
+          <w:lang w:val="en-US"/>
+        </w:rPr>
+      </w:pPr>
+    </w:p>
+    <w:p>
+      <w:pPr>
+        <w:rPr>
+          <w:lang w:val="en-US"/>
+        </w:rPr>
+      </w:pPr>
+      <w:r>
+        <w:rPr>
+          <w:lang w:val="en-US"/>
+        </w:rPr>
+        <w:t xml:space="preserve">Modern day farmers </w:t>
+      </w:r>
+      <w:r>
+        <w:rPr>
+          <w:lang w:val="en-US"/>
+        </w:rPr>
+        <w:t xml:space="preserve">have high </w:t>
+      </w:r>
+      <w:r>
+        <w:rPr>
+          <w:lang w:val="en-US"/>
+        </w:rPr>
+        <w:t>expectations</w:t>
+      </w:r>
+      <w:r>
+        <w:rPr>
+          <w:lang w:val="en-US"/>
+        </w:rPr>
+        <w:t xml:space="preserve"> </w:t>
+      </w:r>
+      <w:r>
+        <w:rPr>
+          <w:lang w:val="en-US"/>
+        </w:rPr>
+        <w:t xml:space="preserve">and requirements </w:t>
+      </w:r>
+      <w:r>
+        <w:rPr>
+          <w:lang w:val="en-US"/>
+        </w:rPr>
+        <w:t>for</w:t>
+      </w:r>
+      <w:r>
+        <w:rPr>
+          <w:lang w:val="en-US"/>
+        </w:rPr>
+        <w:t xml:space="preserve"> the equipment they use to </w:t>
+      </w:r>
+      <w:r>
+        <w:rPr>
+          <w:lang w:val="en-US"/>
+        </w:rPr>
+        <w:t>harvest their pro</w:t>
+      </w:r>
+      <w:r>
+        <w:rPr>
+          <w:lang w:val="en-US"/>
+        </w:rPr>
+        <w:t xml:space="preserve">duce. </w:t>
+      </w:r>
+      <w:r>
+        <w:rPr>
+          <w:lang w:val="en-US"/>
+        </w:rPr>
+        <w:t xml:space="preserve">Farmers </w:t>
+      </w:r>
+      <w:r>
+        <w:rPr>
+          <w:lang w:val="en-US"/>
+        </w:rPr>
+        <w:t xml:space="preserve">have reported poor </w:t>
+      </w:r>
+      <w:r>
+        <w:rPr>
+          <w:lang w:val="en-US"/>
+        </w:rPr>
+        <w:t>performance from the</w:t>
+      </w:r>
+      <w:r>
+        <w:rPr>
+          <w:lang w:val="en-US"/>
+        </w:rPr>
+        <w:t xml:space="preserve"> AGCO</w:t>
+      </w:r>
+      <w:r>
+        <w:rPr>
+          <w:lang w:val="en-US"/>
+        </w:rPr>
+        <w:t xml:space="preserve"> </w:t>
+      </w:r>
+      <w:r>
+        <w:rPr>
+          <w:lang w:val="en-US"/>
+        </w:rPr>
+        <w:t>po</w:t>
+      </w:r>
+      <w:r>
+        <w:rPr>
+          <w:lang w:val="en-US"/>
+        </w:rPr>
+        <w:t xml:space="preserve">werflow </w:t>
+      </w:r>
+      <w:r>
+        <w:rPr>
+          <w:lang w:val="en-US"/>
+        </w:rPr>
+        <w:t>header</w:t>
+      </w:r>
+      <w:r>
+        <w:rPr>
+          <w:lang w:val="en-US"/>
+        </w:rPr>
+        <w:t>s</w:t>
+      </w:r>
+      <w:r>
+        <w:rPr>
+          <w:lang w:val="en-US"/>
+        </w:rPr>
+        <w:t xml:space="preserve"> used on</w:t>
+      </w:r>
+      <w:r>
+        <w:rPr>
+          <w:lang w:val="en-US"/>
+        </w:rPr>
+        <w:t xml:space="preserve"> their</w:t>
+      </w:r>
+      <w:r>
+        <w:rPr>
+          <w:lang w:val="en-US"/>
+        </w:rPr>
+        <w:t xml:space="preserve"> harve</w:t>
+      </w:r>
+      <w:r>
+        <w:rPr>
+          <w:lang w:val="en-US"/>
+        </w:rPr>
+        <w:t>sters</w:t>
+      </w:r>
+      <w:r>
+        <w:rPr>
+          <w:lang w:val="en-US"/>
+        </w:rPr>
+        <w:t xml:space="preserve">. </w:t>
+      </w:r>
+      <w:r>
+        <w:rPr>
+          <w:lang w:val="en-US"/>
+        </w:rPr>
+        <w:t>T</w:t>
+      </w:r>
+      <w:r>
+        <w:rPr>
+          <w:lang w:val="en-US"/>
+        </w:rPr>
+        <w:t>he</w:t>
+      </w:r>
+      <w:r>
+        <w:rPr>
+          <w:lang w:val="en-US"/>
+        </w:rPr>
+        <w:t xml:space="preserve"> product does not deliver the desired control characteristics expected</w:t>
+      </w:r>
+      <w:r>
+        <w:rPr>
+          <w:lang w:val="en-US"/>
+        </w:rPr>
+        <w:t xml:space="preserve">, and a new </w:t>
+      </w:r>
+      <w:r>
+        <w:rPr>
+          <w:lang w:val="en-US"/>
+        </w:rPr>
+        <w:t>solution must be developed to fa</w:t>
+      </w:r>
+      <w:r>
+        <w:rPr>
+          <w:lang w:val="en-US"/>
+        </w:rPr>
+        <w:t xml:space="preserve">cilitate </w:t>
+      </w:r>
+      <w:r>
+        <w:rPr>
+          <w:lang w:val="en-US"/>
+        </w:rPr>
+        <w:t xml:space="preserve">the needs </w:t>
+      </w:r>
+      <w:r>
+        <w:rPr>
+          <w:lang w:val="en-US"/>
+        </w:rPr>
+        <w:t>of</w:t>
+      </w:r>
+      <w:r>
+        <w:rPr>
+          <w:lang w:val="en-US"/>
+        </w:rPr>
+        <w:t xml:space="preserve"> the farmers</w:t>
+      </w:r>
+      <w:r>
+        <w:rPr>
+          <w:lang w:val="en-US"/>
+        </w:rPr>
+        <w:t xml:space="preserve">. </w:t>
+      </w:r>
+      <w:r>
+        <w:rPr>
+          <w:lang w:val="en-US"/>
+        </w:rPr>
+        <w:t>This</w:t>
+      </w:r>
+      <w:r>
+        <w:rPr>
+          <w:lang w:val="en-US"/>
+        </w:rPr>
+        <w:t xml:space="preserve"> Concept of </w:t>
+      </w:r>
+      <w:r>
+        <w:rPr>
+          <w:lang w:val="en-US"/>
+        </w:rPr>
+        <w:t>O</w:t>
+      </w:r>
+      <w:r>
+        <w:rPr>
+          <w:lang w:val="en-US"/>
+        </w:rPr>
+        <w:t>perations</w:t>
+      </w:r>
+      <w:r>
+        <w:rPr>
+          <w:lang w:val="en-US"/>
+        </w:rPr>
+        <w:t xml:space="preserve"> </w:t>
+      </w:r>
+      <w:r>
+        <w:rPr>
+          <w:lang w:val="en-US"/>
+        </w:rPr>
+        <w:t>has been develop</w:t>
+      </w:r>
+      <w:r>
+        <w:rPr>
+          <w:lang w:val="en-US"/>
+        </w:rPr>
+        <w:t xml:space="preserve">ed by </w:t>
+      </w:r>
+      <w:r>
+        <w:rPr>
+          <w:lang w:val="en-US"/>
+        </w:rPr>
+        <w:t>Agro-Tech</w:t>
+      </w:r>
+      <w:r>
+        <w:rPr>
+          <w:lang w:val="en-US"/>
+        </w:rPr>
+        <w:t xml:space="preserve"> </w:t>
+      </w:r>
+      <w:r>
+        <w:rPr>
+          <w:lang w:val="en-US"/>
+        </w:rPr>
+        <w:t>for</w:t>
+      </w:r>
+      <w:r>
+        <w:rPr>
+          <w:lang w:val="en-US"/>
+        </w:rPr>
+        <w:t xml:space="preserve"> AGCO</w:t>
+      </w:r>
+      <w:r>
+        <w:rPr>
+          <w:lang w:val="en-US"/>
+        </w:rPr>
+        <w:t xml:space="preserve"> for the development of </w:t>
+      </w:r>
+      <w:r>
+        <w:rPr>
+          <w:lang w:val="en-US"/>
+        </w:rPr>
+        <w:t>the Active Support Wheels</w:t>
+      </w:r>
+      <w:r>
+        <w:rPr>
+          <w:lang w:val="en-US"/>
+        </w:rPr>
+        <w:t>,</w:t>
+      </w:r>
+      <w:r>
+        <w:rPr>
+          <w:lang w:val="en-US"/>
+        </w:rPr>
+        <w:t xml:space="preserve"> </w:t>
+      </w:r>
+      <w:r>
+        <w:rPr>
+          <w:lang w:val="en-US"/>
+        </w:rPr>
+        <w:t>which</w:t>
+      </w:r>
+      <w:r>
+        <w:rPr>
+          <w:lang w:val="en-US"/>
+        </w:rPr>
+        <w:t xml:space="preserve"> are </w:t>
+      </w:r>
+      <w:r>
+        <w:rPr>
+          <w:lang w:val="en-US"/>
+        </w:rPr>
+        <w:t>intended</w:t>
+      </w:r>
+      <w:r>
+        <w:rPr>
+          <w:lang w:val="en-US"/>
+        </w:rPr>
+        <w:t xml:space="preserve"> to solve </w:t>
+      </w:r>
+      <w:r>
+        <w:rPr>
+          <w:lang w:val="en-US"/>
+        </w:rPr>
+        <w:t>problems reported by the farmers</w:t>
+      </w:r>
+      <w:r>
+        <w:rPr>
+          <w:lang w:val="en-US"/>
+        </w:rPr>
+        <w:t xml:space="preserve">. </w:t>
+      </w:r>
+      <w:r>
+        <w:rPr>
+          <w:lang w:val="en-US"/>
+        </w:rPr>
+        <w:t xml:space="preserve">It has been created </w:t>
+      </w:r>
+      <w:r>
+        <w:rPr>
+          <w:lang w:val="en-US"/>
+        </w:rPr>
+        <w:t>with</w:t>
+      </w:r>
+      <w:r>
+        <w:rPr>
+          <w:lang w:val="en-US"/>
+        </w:rPr>
+        <w:t xml:space="preserve"> the </w:t>
+      </w:r>
+      <w:r>
+        <w:rPr>
+          <w:lang w:val="en-US"/>
+        </w:rPr>
+        <w:t>intention</w:t>
+      </w:r>
+      <w:r>
+        <w:rPr>
+          <w:lang w:val="en-US"/>
+        </w:rPr>
+        <w:t xml:space="preserve"> that it will support </w:t>
+      </w:r>
+      <w:r>
+        <w:rPr>
+          <w:lang w:val="en-US"/>
+        </w:rPr>
+        <w:t>in accomplishing the</w:t>
+      </w:r>
+      <w:r>
+        <w:rPr>
+          <w:lang w:val="en-US"/>
+        </w:rPr>
+        <w:t xml:space="preserve"> </w:t>
+      </w:r>
+      <w:r>
+        <w:rPr>
+          <w:lang w:val="en-US"/>
+        </w:rPr>
+        <w:t>pro</w:t>
+      </w:r>
+      <w:r>
+        <w:rPr>
+          <w:lang w:val="en-US"/>
+        </w:rPr>
+        <w:t>ject goals</w:t>
+      </w:r>
+      <w:r>
+        <w:rPr>
+          <w:lang w:val="en-US"/>
+        </w:rPr>
+        <w:t xml:space="preserve">. </w:t>
+      </w:r>
+    </w:p>
+    <w:p>
+      <w:pPr>
+        <w:rPr>
+          <w:lang w:val="en-US"/>
+        </w:rPr>
+      </w:pPr>
+      <w:r>
+        <w:rPr>
+          <w:lang w:val="en-US"/>
+        </w:rPr>
+        <w:t>Specifically,</w:t>
+      </w:r>
+      <w:r>
+        <w:rPr>
+          <w:lang w:val="en-US"/>
+        </w:rPr>
+        <w:t xml:space="preserve"> this document underlines </w:t>
+      </w:r>
+      <w:r>
+        <w:rPr>
+          <w:lang w:val="en-US"/>
+        </w:rPr>
+        <w:t xml:space="preserve">the requirements that </w:t>
+      </w:r>
+      <w:r>
+        <w:rPr>
+          <w:lang w:val="en-US"/>
+        </w:rPr>
+        <w:t>are needed for the systems design</w:t>
+      </w:r>
+      <w:r>
+        <w:rPr>
+          <w:lang w:val="en-US"/>
+        </w:rPr>
+        <w:t>,</w:t>
+      </w:r>
+      <w:r>
+        <w:rPr>
+          <w:lang w:val="en-US"/>
+        </w:rPr>
+        <w:t xml:space="preserve"> while providing </w:t>
+      </w:r>
+      <w:r>
+        <w:rPr>
+          <w:lang w:val="en-US"/>
+        </w:rPr>
+        <w:t xml:space="preserve">all stakeholders </w:t>
+      </w:r>
+      <w:r>
+        <w:rPr>
+          <w:lang w:val="en-US"/>
+        </w:rPr>
+        <w:t xml:space="preserve">with </w:t>
+      </w:r>
+      <w:r>
+        <w:rPr>
+          <w:lang w:val="en-US"/>
+        </w:rPr>
+        <w:t xml:space="preserve">the </w:t>
+      </w:r>
+      <w:r>
+        <w:rPr>
+          <w:lang w:val="en-US"/>
+        </w:rPr>
+        <w:t xml:space="preserve">necessary </w:t>
+      </w:r>
+      <w:r>
+        <w:rPr>
+          <w:lang w:val="en-US"/>
+        </w:rPr>
+        <w:t xml:space="preserve">resources to ensure successful collaboration between all </w:t>
+      </w:r>
+      <w:r>
+        <w:rPr>
+          <w:lang w:val="en-US"/>
+        </w:rPr>
+        <w:t>potential</w:t>
+      </w:r>
+      <w:r>
+        <w:rPr>
+          <w:lang w:val="en-US"/>
+        </w:rPr>
+        <w:t xml:space="preserve"> stakeholders </w:t>
+      </w:r>
+    </w:p>
+    <w:p>
+      <w:pPr>
+        <w:pStyle w:val="Heading1"/>
+        <w:rPr>
+          <w:b/>
+          <w:color w:val="auto"/>
+          <w:lang w:val="en-US"/>
+        </w:rPr>
+      </w:pPr>
+      <w:bookmarkStart w:id="1" w:name="_Toc129182096"/>
+      <w:r>
+        <w:rPr>
+          <w:b/>
+          <w:color w:val="auto"/>
+          <w:lang w:val="en-US"/>
+        </w:rPr>
+        <w:t xml:space="preserve">1.1 </w:t>
+      </w:r>
+      <w:r>
+        <w:rPr>
+          <w:b/>
+          <w:color w:val="auto"/>
+          <w:lang w:val="en-US"/>
+        </w:rPr>
+        <w:t>Purpose</w:t>
+      </w:r>
+      <w:bookmarkEnd w:id="1"/>
+    </w:p>
+    <w:p>
+      <w:pPr>
+        <w:rPr>
+          <w:lang w:val="en-US"/>
+        </w:rPr>
+      </w:pPr>
+    </w:p>
+    <w:p>
+      <w:pPr>
+        <w:rPr>
+          <w:lang w:val="en-US"/>
+        </w:rPr>
+      </w:pPr>
+      <w:r>
+        <w:rPr>
+          <w:lang w:val="en-US"/>
+        </w:rPr>
+        <w:t xml:space="preserve">This </w:t>
+      </w:r>
+      <w:r>
+        <w:rPr>
+          <w:lang w:val="en-US"/>
+        </w:rPr>
+        <w:t xml:space="preserve">concept of operations </w:t>
+      </w:r>
+      <w:r>
+        <w:rPr>
+          <w:lang w:val="en-US"/>
+        </w:rPr>
+        <w:t>aims to collect the com</w:t>
+      </w:r>
+      <w:r>
+        <w:rPr>
+          <w:lang w:val="en-US"/>
+        </w:rPr>
+        <w:t>bi</w:t>
+      </w:r>
+      <w:r>
+        <w:rPr>
+          <w:lang w:val="en-US"/>
+        </w:rPr>
+        <w:t>ne</w:t>
+      </w:r>
+      <w:r>
+        <w:rPr>
+          <w:lang w:val="en-US"/>
+        </w:rPr>
+        <w:t xml:space="preserve">d </w:t>
+      </w:r>
+      <w:r>
+        <w:rPr>
+          <w:lang w:val="en-US"/>
+        </w:rPr>
+        <w:t>vis</w:t>
+      </w:r>
+      <w:r>
+        <w:rPr>
+          <w:lang w:val="en-US"/>
+        </w:rPr>
+        <w:t>i</w:t>
+      </w:r>
+      <w:r>
+        <w:rPr>
+          <w:lang w:val="en-US"/>
+        </w:rPr>
+        <w:t>on</w:t>
+      </w:r>
+      <w:r>
+        <w:rPr>
+          <w:lang w:val="en-US"/>
+        </w:rPr>
+        <w:t xml:space="preserve"> for the development and final product for the Active Support Wheels</w:t>
+      </w:r>
+      <w:r>
+        <w:rPr>
+          <w:lang w:val="en-US"/>
+        </w:rPr>
+        <w:t xml:space="preserve">. It is used to </w:t>
+      </w:r>
+      <w:r>
+        <w:rPr>
+          <w:lang w:val="en-US"/>
+        </w:rPr>
+        <w:t xml:space="preserve">unify </w:t>
+      </w:r>
+      <w:r>
+        <w:rPr>
+          <w:lang w:val="en-US"/>
+        </w:rPr>
+        <w:t xml:space="preserve">the </w:t>
+      </w:r>
+      <w:r>
+        <w:rPr>
+          <w:lang w:val="en-US"/>
+        </w:rPr>
+        <w:t xml:space="preserve">needs and </w:t>
+      </w:r>
+      <w:r>
+        <w:rPr>
+          <w:lang w:val="en-US"/>
+        </w:rPr>
+        <w:t xml:space="preserve">final uses of the product to ensure that all </w:t>
+      </w:r>
+      <w:r>
+        <w:rPr>
+          <w:lang w:val="en-US"/>
+        </w:rPr>
+        <w:t>stakeholder</w:t>
+      </w:r>
+      <w:r>
+        <w:rPr>
+          <w:lang w:val="en-US"/>
+        </w:rPr>
+        <w:t>s</w:t>
+      </w:r>
+      <w:r>
+        <w:rPr>
+          <w:lang w:val="en-US"/>
+        </w:rPr>
+        <w:t xml:space="preserve"> </w:t>
+      </w:r>
+      <w:r>
+        <w:rPr>
+          <w:lang w:val="en-US"/>
+        </w:rPr>
+        <w:t>agree</w:t>
+      </w:r>
+      <w:r>
+        <w:rPr>
+          <w:lang w:val="en-US"/>
+        </w:rPr>
+        <w:t xml:space="preserve"> </w:t>
+      </w:r>
+      <w:r>
+        <w:rPr>
+          <w:lang w:val="en-US"/>
+        </w:rPr>
+        <w:t>with</w:t>
+      </w:r>
+      <w:r>
+        <w:rPr>
+          <w:lang w:val="en-US"/>
+        </w:rPr>
+        <w:t xml:space="preserve"> the </w:t>
+      </w:r>
+      <w:r>
+        <w:rPr>
+          <w:lang w:val="en-US"/>
+        </w:rPr>
+        <w:t>operation and support for the Active Support Wheels</w:t>
+      </w:r>
+      <w:r>
+        <w:rPr>
+          <w:lang w:val="en-US"/>
+        </w:rPr>
+        <w:t xml:space="preserve">. </w:t>
+      </w:r>
+    </w:p>
+    <w:p>
+      <w:pPr>
+        <w:rPr>
+          <w:lang w:val="en-US"/>
+        </w:rPr>
+      </w:pPr>
+      <w:r>
+        <w:rPr>
+          <w:lang w:val="en-US"/>
+        </w:rPr>
+        <w:t xml:space="preserve">This requires that all </w:t>
+      </w:r>
+      <w:r>
+        <w:rPr>
+          <w:lang w:val="en-US"/>
+        </w:rPr>
+        <w:t>stakeholder</w:t>
+      </w:r>
+      <w:r>
+        <w:rPr>
+          <w:lang w:val="en-US"/>
+        </w:rPr>
+        <w:t>s</w:t>
+      </w:r>
+      <w:r>
+        <w:rPr>
+          <w:lang w:val="en-US"/>
+        </w:rPr>
+        <w:t xml:space="preserve"> agree </w:t>
+      </w:r>
+      <w:r>
+        <w:rPr>
+          <w:lang w:val="en-US"/>
+        </w:rPr>
+        <w:t xml:space="preserve">on balancing the </w:t>
+      </w:r>
+      <w:r>
+        <w:rPr>
+          <w:lang w:val="en-US"/>
+        </w:rPr>
+        <w:t>goals of the project</w:t>
+      </w:r>
+      <w:r>
+        <w:rPr>
+          <w:lang w:val="en-US"/>
+        </w:rPr>
+        <w:t>,</w:t>
+      </w:r>
+      <w:r>
+        <w:rPr>
+          <w:lang w:val="en-US"/>
+        </w:rPr>
+        <w:t xml:space="preserve"> </w:t>
+      </w:r>
+      <w:r>
+        <w:rPr>
+          <w:lang w:val="en-US"/>
+        </w:rPr>
+        <w:t>against what is</w:t>
+      </w:r>
+      <w:r>
+        <w:rPr>
+          <w:lang w:val="en-US"/>
+        </w:rPr>
+        <w:t xml:space="preserve"> possible </w:t>
+      </w:r>
+      <w:r>
+        <w:rPr>
+          <w:lang w:val="en-US"/>
+        </w:rPr>
+        <w:t xml:space="preserve">considering </w:t>
+      </w:r>
+      <w:r>
+        <w:rPr>
+          <w:lang w:val="en-US"/>
+        </w:rPr>
+        <w:t>budget, te</w:t>
+      </w:r>
+      <w:r>
+        <w:rPr>
+          <w:lang w:val="en-US"/>
+        </w:rPr>
+        <w:t>ch</w:t>
+      </w:r>
+      <w:r>
+        <w:rPr>
+          <w:lang w:val="en-US"/>
+        </w:rPr>
+        <w:t>nol</w:t>
+      </w:r>
+      <w:r>
+        <w:rPr>
+          <w:lang w:val="en-US"/>
+        </w:rPr>
+        <w:t>ogy</w:t>
+      </w:r>
+      <w:r>
+        <w:rPr>
+          <w:lang w:val="en-US"/>
+        </w:rPr>
+        <w:t xml:space="preserve"> and time</w:t>
+      </w:r>
+      <w:r>
+        <w:rPr>
+          <w:lang w:val="en-US"/>
+        </w:rPr>
+        <w:t xml:space="preserve">, to </w:t>
+      </w:r>
+      <w:r>
+        <w:rPr>
+          <w:lang w:val="en-US"/>
+        </w:rPr>
+        <w:t>achieve</w:t>
+      </w:r>
+      <w:r>
+        <w:rPr>
+          <w:lang w:val="en-US"/>
+        </w:rPr>
+        <w:t xml:space="preserve"> a product </w:t>
+      </w:r>
+      <w:r>
+        <w:rPr>
+          <w:lang w:val="en-US"/>
+        </w:rPr>
+        <w:t xml:space="preserve">that operates </w:t>
+      </w:r>
+      <w:r>
+        <w:rPr>
+          <w:lang w:val="en-US"/>
+        </w:rPr>
+        <w:t xml:space="preserve">optimally in the intended use cases. </w:t>
+      </w:r>
+    </w:p>
+    <w:p>
+      <w:pPr>
+        <w:rPr>
+          <w:lang w:val="en-US"/>
+        </w:rPr>
+      </w:pPr>
+      <w:r>
+        <w:rPr>
+          <w:lang w:val="en-US"/>
+        </w:rPr>
+        <w:t xml:space="preserve">To ensure </w:t>
+      </w:r>
+      <w:r>
+        <w:rPr>
+          <w:lang w:val="en-US"/>
+        </w:rPr>
+        <w:t>proper commu</w:t>
+      </w:r>
+      <w:r>
+        <w:rPr>
+          <w:lang w:val="en-US"/>
+        </w:rPr>
+        <w:t>nication and agreement</w:t>
+      </w:r>
+      <w:r>
+        <w:rPr>
+          <w:lang w:val="en-US"/>
+        </w:rPr>
+        <w:t xml:space="preserve">, </w:t>
+      </w:r>
+      <w:r>
+        <w:rPr>
+          <w:lang w:val="en-US"/>
+        </w:rPr>
+        <w:t xml:space="preserve">CONOPS uses </w:t>
+      </w:r>
+      <w:r>
+        <w:rPr>
+          <w:lang w:val="en-US"/>
+        </w:rPr>
+        <w:t xml:space="preserve">both </w:t>
+      </w:r>
+      <w:r>
+        <w:rPr>
+          <w:lang w:val="en-US"/>
+        </w:rPr>
+        <w:t xml:space="preserve">business </w:t>
+      </w:r>
+      <w:r>
+        <w:rPr>
+          <w:lang w:val="en-US"/>
+        </w:rPr>
+        <w:t xml:space="preserve">and operation </w:t>
+      </w:r>
+      <w:r>
+        <w:rPr>
+          <w:lang w:val="en-US"/>
+        </w:rPr>
+        <w:t>scenarios</w:t>
+      </w:r>
+      <w:r>
+        <w:rPr>
+          <w:lang w:val="en-US"/>
+        </w:rPr>
+        <w:t xml:space="preserve"> to illustrate the use</w:t>
+      </w:r>
+      <w:r>
+        <w:rPr>
+          <w:lang w:val="en-US"/>
+        </w:rPr>
+        <w:t xml:space="preserve">s and </w:t>
+      </w:r>
+      <w:r>
+        <w:rPr>
+          <w:lang w:val="en-US"/>
+        </w:rPr>
+        <w:t>requirements</w:t>
+      </w:r>
+      <w:r>
+        <w:rPr>
+          <w:lang w:val="en-US"/>
+        </w:rPr>
+        <w:t xml:space="preserve"> of the product</w:t>
+      </w:r>
+      <w:r>
+        <w:rPr>
+          <w:lang w:val="en-US"/>
+        </w:rPr>
+        <w:t xml:space="preserve">. The </w:t>
+      </w:r>
+      <w:r>
+        <w:rPr>
+          <w:lang w:val="en-US"/>
+        </w:rPr>
+        <w:t xml:space="preserve">scenarios have been </w:t>
+      </w:r>
+      <w:r>
+        <w:rPr>
+          <w:lang w:val="en-US"/>
+        </w:rPr>
+        <w:t>conceptualized</w:t>
+      </w:r>
+      <w:r>
+        <w:rPr>
+          <w:lang w:val="en-US"/>
+        </w:rPr>
+        <w:t xml:space="preserve"> </w:t>
+      </w:r>
+      <w:r>
+        <w:rPr>
+          <w:lang w:val="en-US"/>
+        </w:rPr>
+        <w:t>by the inputs from all stakeholders</w:t>
+      </w:r>
+      <w:r>
+        <w:rPr>
+          <w:lang w:val="en-US"/>
+        </w:rPr>
+        <w:t xml:space="preserve">. This is done to ensure that the </w:t>
+      </w:r>
+      <w:r>
+        <w:rPr>
+          <w:lang w:val="en-US"/>
+        </w:rPr>
+        <w:t xml:space="preserve">product </w:t>
+      </w:r>
+      <w:r>
+        <w:rPr>
+          <w:lang w:val="en-US"/>
+        </w:rPr>
+        <w:t xml:space="preserve">archives </w:t>
+      </w:r>
+      <w:r>
+        <w:rPr>
+          <w:lang w:val="en-US"/>
+        </w:rPr>
+        <w:t xml:space="preserve">the </w:t>
+      </w:r>
+      <w:r>
+        <w:rPr>
+          <w:lang w:val="en-US"/>
+        </w:rPr>
+        <w:t>common goal</w:t>
+      </w:r>
+      <w:r>
+        <w:rPr>
+          <w:lang w:val="en-US"/>
+        </w:rPr>
+        <w:t>s of the CONOPS</w:t>
+      </w:r>
+    </w:p>
+    <w:p>
+      <w:pPr>
+        <w:pStyle w:val="Heading2"/>
+        <w:rPr>
+          <w:b/>
+          <w:color w:val="auto"/>
+          <w:lang w:val="en-US"/>
+        </w:rPr>
+      </w:pPr>
+      <w:bookmarkStart w:id="2" w:name="_Toc129182097"/>
+      <w:r>
+        <w:rPr>
+          <w:b/>
+          <w:color w:val="auto"/>
+          <w:lang w:val="en-US"/>
+        </w:rPr>
+        <w:t>1.</w:t>
+      </w:r>
+      <w:r>
+        <w:rPr>
+          <w:b/>
+          <w:bCs/>
+          <w:color w:val="auto"/>
+          <w:lang w:val="en-US"/>
+        </w:rPr>
+        <w:t>2</w:t>
+      </w:r>
+      <w:r>
+        <w:rPr>
+          <w:b/>
+          <w:color w:val="auto"/>
+          <w:lang w:val="en-US"/>
+        </w:rPr>
         <w:t xml:space="preserve"> Executive summary</w:t>
       </w:r>
       <w:bookmarkEnd w:id="2"/>
@@ -4469,21 +5090,7 @@
         <w:rPr>
           <w:lang w:val="en-US"/>
         </w:rPr>
-        <w:t xml:space="preserve">Throughout this </w:t>
-      </w:r>
-      <w:proofErr w:type="spellStart"/>
-      <w:r>
-        <w:rPr>
-          <w:lang w:val="en-US"/>
-        </w:rPr>
-        <w:t>ConOps</w:t>
-      </w:r>
-      <w:proofErr w:type="spellEnd"/>
-      <w:r>
-        <w:rPr>
-          <w:lang w:val="en-US"/>
-        </w:rPr>
-        <w:t>,</w:t>
+        <w:t>Throughout this ConOps,</w:t>
       </w:r>
       <w:r>
         <w:rPr>
@@ -6513,16 +7120,8 @@
         <w:rPr>
           <w:lang w:val="en-US"/>
         </w:rPr>
-        <w:t xml:space="preserve">Combine header </w:t>
-      </w:r>
-      <w:proofErr w:type="gramStart"/>
-      <w:r>
-        <w:rPr>
-          <w:lang w:val="en-US"/>
-        </w:rPr>
-        <w:t>engineers</w:t>
-      </w:r>
-      <w:proofErr w:type="gramEnd"/>
+        <w:t>Combine header engineers</w:t>
+      </w:r>
     </w:p>
     <w:p>
       <w:pPr>
@@ -7281,21 +7880,7 @@
         <w:rPr>
           <w:lang w:val="en-US"/>
         </w:rPr>
-        <w:t xml:space="preserve"> (</w:t>
-      </w:r>
-      <w:proofErr w:type="spellStart"/>
-      <w:r>
-        <w:rPr>
-          <w:lang w:val="en-US"/>
-        </w:rPr>
-        <w:t>OpCon</w:t>
-      </w:r>
-      <w:proofErr w:type="spellEnd"/>
-      <w:r>
-        <w:rPr>
-          <w:lang w:val="en-US"/>
-        </w:rPr>
-        <w:t xml:space="preserve">), </w:t>
+        <w:t xml:space="preserve"> (OpCon), </w:t>
       </w:r>
       <w:r>
         <w:rPr>
@@ -7556,19 +8141,9 @@
           <w:color w:val="auto"/>
           <w:lang w:val="en-US"/>
         </w:rPr>
-        <w:t xml:space="preserve"> </w:t>
-      </w:r>
-      <w:proofErr w:type="spellStart"/>
-      <w:r>
-        <w:rPr>
-          <w:b/>
-          <w:color w:val="auto"/>
-          <w:lang w:val="en-US"/>
-        </w:rPr>
-        <w:t>OpCon</w:t>
+        <w:t xml:space="preserve"> OpCon</w:t>
       </w:r>
       <w:bookmarkEnd w:id="16"/>
-      <w:proofErr w:type="spellEnd"/>
     </w:p>
     <w:p>
       <w:pPr>
@@ -7703,14 +8278,12 @@
           <w:lang w:val="en-US"/>
         </w:rPr>
       </w:pPr>
-      <w:proofErr w:type="spellStart"/>
       <w:r>
         <w:rPr>
           <w:lang w:val="en-US"/>
         </w:rPr>
         <w:t>Feederhouse</w:t>
       </w:r>
-      <w:proofErr w:type="spellEnd"/>
       <w:r>
         <w:rPr>
           <w:lang w:val="en-US"/>
@@ -8217,19 +8790,11 @@
         </w:rPr>
         <w:t xml:space="preserve">. </w:t>
       </w:r>
-      <w:proofErr w:type="spellStart"/>
-      <w:r>
-        <w:rPr>
-          <w:lang w:val="en-US"/>
-        </w:rPr>
-        <w:t>Dragod</w:t>
-      </w:r>
-      <w:proofErr w:type="spellEnd"/>
-      <w:r>
-        <w:rPr>
-          <w:lang w:val="en-US"/>
-        </w:rPr>
-        <w:t xml:space="preserve"> sensors are used to detect the ground</w:t>
+      <w:r>
+        <w:rPr>
+          <w:lang w:val="en-US"/>
+        </w:rPr>
+        <w:t>Dragod sensors are used to detect the ground</w:t>
       </w:r>
       <w:r>
         <w:rPr>
@@ -8347,23 +8912,7 @@
           <w:rFonts w:ascii="Calibri" w:eastAsia="Calibri" w:hAnsi="Calibri" w:cs="Calibri"/>
           <w:lang w:val="en-US"/>
         </w:rPr>
-        <w:t xml:space="preserve"> The active support wheels are hydraulic, </w:t>
-      </w:r>
-      <w:proofErr w:type="gramStart"/>
-      <w:r>
-        <w:rPr>
-          <w:rFonts w:ascii="Calibri" w:eastAsia="Calibri" w:hAnsi="Calibri" w:cs="Calibri"/>
-          <w:lang w:val="en-US"/>
-        </w:rPr>
-        <w:t>in order to</w:t>
-      </w:r>
-      <w:proofErr w:type="gramEnd"/>
-      <w:r>
-        <w:rPr>
-          <w:rFonts w:ascii="Calibri" w:eastAsia="Calibri" w:hAnsi="Calibri" w:cs="Calibri"/>
-          <w:lang w:val="en-US"/>
-        </w:rPr>
-        <w:t xml:space="preserve"> control the height of the header, as well as</w:t>
+        <w:t xml:space="preserve"> The active support wheels are hydraulic, in order to control the height of the header, as well as</w:t>
       </w:r>
       <w:r>
         <w:rPr>
@@ -8515,27 +9064,13 @@
         <w:rPr>
           <w:lang w:val="en-US"/>
         </w:rPr>
-        <w:t xml:space="preserve">, </w:t>
-      </w:r>
-      <w:proofErr w:type="gramStart"/>
-      <w:r>
-        <w:rPr>
-          <w:lang w:val="en-US"/>
-        </w:rPr>
-        <w:t xml:space="preserve">in order </w:t>
-      </w:r>
-      <w:r>
-        <w:rPr>
-          <w:lang w:val="en-US"/>
-        </w:rPr>
-        <w:t>to</w:t>
-      </w:r>
-      <w:proofErr w:type="gramEnd"/>
-      <w:r>
-        <w:rPr>
-          <w:lang w:val="en-US"/>
-        </w:rPr>
-        <w:t xml:space="preserve"> satisfy </w:t>
+        <w:t xml:space="preserve">, in order </w:t>
+      </w:r>
+      <w:r>
+        <w:rPr>
+          <w:lang w:val="en-US"/>
+        </w:rPr>
+        <w:t xml:space="preserve">to satisfy </w:t>
       </w:r>
       <w:r>
         <w:rPr>
@@ -8876,14 +9411,12 @@
         </w:rPr>
         <w:t>Operate in all soil-</w:t>
       </w:r>
-      <w:proofErr w:type="gramStart"/>
       <w:r>
         <w:rPr>
           <w:lang w:val="en-US"/>
         </w:rPr>
         <w:t>environments</w:t>
       </w:r>
-      <w:proofErr w:type="gramEnd"/>
     </w:p>
     <w:p>
       <w:pPr>
@@ -8963,7 +9496,6 @@
         </w:rPr>
         <w:t xml:space="preserve">by </w:t>
       </w:r>
-      <w:proofErr w:type="spellStart"/>
       <w:r>
         <w:rPr>
           <w:lang w:val="en-US"/>
@@ -8980,14 +9512,7 @@
         <w:rPr>
           <w:lang w:val="en-US"/>
         </w:rPr>
-        <w:t>Tech</w:t>
-      </w:r>
-      <w:proofErr w:type="spellEnd"/>
-      <w:r>
-        <w:rPr>
-          <w:lang w:val="en-US"/>
-        </w:rPr>
-        <w:t xml:space="preserve"> along with support from </w:t>
+        <w:t xml:space="preserve">Tech along with support from </w:t>
       </w:r>
       <w:r>
         <w:rPr>
@@ -9036,16 +9561,8 @@
         <w:rPr>
           <w:lang w:val="en-US"/>
         </w:rPr>
-        <w:t xml:space="preserve">required from </w:t>
-      </w:r>
-      <w:proofErr w:type="spellStart"/>
-      <w:r>
-        <w:rPr>
-          <w:lang w:val="en-US"/>
-        </w:rPr>
-        <w:t>AgroxTech</w:t>
-      </w:r>
-      <w:proofErr w:type="spellEnd"/>
+        <w:t>required from AgroxTech</w:t>
+      </w:r>
       <w:r>
         <w:rPr>
           <w:lang w:val="en-US"/>
@@ -9129,14 +9646,12 @@
         </w:rPr>
         <w:t xml:space="preserve"> of the </w:t>
       </w:r>
-      <w:proofErr w:type="gramStart"/>
       <w:r>
         <w:rPr>
           <w:lang w:val="en-US"/>
         </w:rPr>
         <w:t>header</w:t>
       </w:r>
-      <w:proofErr w:type="gramEnd"/>
     </w:p>
     <w:p>
       <w:pPr>
@@ -9523,7 +10038,6 @@
         </w:rPr>
         <w:t xml:space="preserve"> in a </w:t>
       </w:r>
-      <w:proofErr w:type="spellStart"/>
       <w:r>
         <w:rPr>
           <w:b/>
@@ -9549,7 +10063,6 @@
         <w:t>house</w:t>
       </w:r>
       <w:bookmarkEnd w:id="30"/>
-      <w:proofErr w:type="spellEnd"/>
       <w:r>
         <w:rPr>
           <w:color w:val="auto"/>
@@ -10364,7 +10877,6 @@
                 <w:lang w:val="en-US"/>
               </w:rPr>
             </w:pPr>
-            <w:proofErr w:type="spellStart"/>
             <w:r>
               <w:rPr>
                 <w:rFonts w:ascii="Calibri" w:eastAsia="Calibri" w:hAnsi="Calibri" w:cs="Calibri"/>
@@ -10372,7 +10884,6 @@
               </w:rPr>
               <w:t>OpCon</w:t>
             </w:r>
-            <w:proofErr w:type="spellEnd"/>
           </w:p>
         </w:tc>
         <w:tc>
@@ -10397,9 +10908,7 @@
     </w:tbl>
     <w:p>
       <w:pPr>
-        <w:pStyle w:val="Heading2"/>
-        <w:rPr>
-          <w:color w:val="auto"/>
+        <w:rPr>
           <w:lang w:val="en-US"/>
         </w:rPr>
       </w:pPr>
@@ -10459,6 +10968,418 @@
         </w:r>
       </w:hyperlink>
     </w:p>
+    <w:p>
+      <w:pPr>
+        <w:rPr>
+          <w:rFonts w:ascii="Calibri" w:eastAsia="Calibri" w:hAnsi="Calibri" w:cs="Calibri"/>
+          <w:lang w:val="en-US"/>
+        </w:rPr>
+      </w:pPr>
+    </w:p>
+    <w:p>
+      <w:pPr>
+        <w:rPr>
+          <w:rFonts w:ascii="Calibri" w:eastAsia="Calibri" w:hAnsi="Calibri" w:cs="Calibri"/>
+          <w:color w:val="000000" w:themeColor="text1"/>
+          <w:sz w:val="36"/>
+          <w:szCs w:val="36"/>
+          <w:lang w:val="en-US"/>
+        </w:rPr>
+      </w:pPr>
+      <w:r>
+        <w:rPr>
+          <w:rFonts w:ascii="Calibri" w:eastAsia="Calibri" w:hAnsi="Calibri" w:cs="Calibri"/>
+          <w:color w:val="000000" w:themeColor="text1"/>
+          <w:sz w:val="36"/>
+          <w:szCs w:val="36"/>
+        </w:rPr>
+        <w:t>Contributions:</w:t>
+      </w:r>
+    </w:p>
+    <w:tbl>
+      <w:tblPr>
+        <w:tblStyle w:val="TableGrid"/>
+        <w:tblW w:w="0" w:type="auto"/>
+        <w:tblLayout w:type="fixed"/>
+        <w:tblLook w:val="06A0" w:firstRow="1" w:lastRow="0" w:firstColumn="1" w:lastColumn="0" w:noHBand="1" w:noVBand="1"/>
+      </w:tblPr>
+      <w:tblGrid>
+        <w:gridCol w:w="2400"/>
+        <w:gridCol w:w="2370"/>
+        <w:gridCol w:w="2430"/>
+      </w:tblGrid>
+      <w:tr>
+        <w:trPr>
+          <w:trHeight w:val="300"/>
+        </w:trPr>
+        <w:tc>
+          <w:tcPr>
+            <w:tcW w:w="2400" w:type="dxa"/>
+            <w:tcMar>
+              <w:left w:w="105" w:type="dxa"/>
+              <w:right w:w="105" w:type="dxa"/>
+            </w:tcMar>
+          </w:tcPr>
+          <w:p>
+            <w:pPr>
+              <w:spacing w:line="259" w:lineRule="auto"/>
+              <w:rPr>
+                <w:rFonts w:ascii="Calibri" w:eastAsia="Calibri" w:hAnsi="Calibri" w:cs="Calibri"/>
+                <w:b/>
+                <w:bCs/>
+                <w:color w:val="111827"/>
+                <w:sz w:val="21"/>
+                <w:szCs w:val="21"/>
+              </w:rPr>
+            </w:pPr>
+            <w:r>
+              <w:rPr>
+                <w:rFonts w:ascii="Calibri" w:eastAsia="Calibri" w:hAnsi="Calibri" w:cs="Calibri"/>
+                <w:b/>
+                <w:bCs/>
+                <w:color w:val="111827"/>
+                <w:sz w:val="21"/>
+                <w:szCs w:val="21"/>
+              </w:rPr>
+              <w:t>Date</w:t>
+            </w:r>
+          </w:p>
+        </w:tc>
+        <w:tc>
+          <w:tcPr>
+            <w:tcW w:w="2370" w:type="dxa"/>
+            <w:tcMar>
+              <w:left w:w="105" w:type="dxa"/>
+              <w:right w:w="105" w:type="dxa"/>
+            </w:tcMar>
+          </w:tcPr>
+          <w:p>
+            <w:pPr>
+              <w:spacing w:line="259" w:lineRule="auto"/>
+              <w:rPr>
+                <w:rFonts w:ascii="Calibri" w:eastAsia="Calibri" w:hAnsi="Calibri" w:cs="Calibri"/>
+                <w:color w:val="111827"/>
+                <w:sz w:val="21"/>
+                <w:szCs w:val="21"/>
+              </w:rPr>
+            </w:pPr>
+            <w:r>
+              <w:rPr>
+                <w:rFonts w:ascii="Calibri" w:eastAsia="Calibri" w:hAnsi="Calibri" w:cs="Calibri"/>
+                <w:b/>
+                <w:bCs/>
+                <w:color w:val="111827"/>
+                <w:sz w:val="21"/>
+                <w:szCs w:val="21"/>
+              </w:rPr>
+              <w:t>Contribution</w:t>
+            </w:r>
+          </w:p>
+        </w:tc>
+        <w:tc>
+          <w:tcPr>
+            <w:tcW w:w="2430" w:type="dxa"/>
+            <w:tcMar>
+              <w:left w:w="105" w:type="dxa"/>
+              <w:right w:w="105" w:type="dxa"/>
+            </w:tcMar>
+          </w:tcPr>
+          <w:p>
+            <w:pPr>
+              <w:spacing w:line="259" w:lineRule="auto"/>
+              <w:rPr>
+                <w:rFonts w:ascii="Calibri" w:eastAsia="Calibri" w:hAnsi="Calibri" w:cs="Calibri"/>
+                <w:color w:val="111827"/>
+                <w:sz w:val="21"/>
+                <w:szCs w:val="21"/>
+              </w:rPr>
+            </w:pPr>
+            <w:r>
+              <w:rPr>
+                <w:rFonts w:ascii="Calibri" w:eastAsia="Calibri" w:hAnsi="Calibri" w:cs="Calibri"/>
+                <w:b/>
+                <w:bCs/>
+                <w:color w:val="111827"/>
+                <w:sz w:val="21"/>
+                <w:szCs w:val="21"/>
+              </w:rPr>
+              <w:t>Contributor</w:t>
+            </w:r>
+          </w:p>
+        </w:tc>
+      </w:tr>
+      <w:tr>
+        <w:trPr>
+          <w:trHeight w:val="300"/>
+        </w:trPr>
+        <w:tc>
+          <w:tcPr>
+            <w:tcW w:w="2400" w:type="dxa"/>
+            <w:tcMar>
+              <w:left w:w="105" w:type="dxa"/>
+              <w:right w:w="105" w:type="dxa"/>
+            </w:tcMar>
+          </w:tcPr>
+          <w:p>
+            <w:pPr>
+              <w:spacing w:line="259" w:lineRule="auto"/>
+              <w:rPr>
+                <w:rFonts w:ascii="Calibri" w:eastAsia="Calibri" w:hAnsi="Calibri" w:cs="Calibri"/>
+                <w:lang w:val="en-GB"/>
+              </w:rPr>
+            </w:pPr>
+            <w:r>
+              <w:rPr>
+                <w:rFonts w:ascii="Calibri" w:eastAsia="Calibri" w:hAnsi="Calibri" w:cs="Calibri"/>
+                <w:lang w:val="en-GB"/>
+              </w:rPr>
+              <w:t>2023-</w:t>
+            </w:r>
+            <w:r>
+              <w:rPr>
+                <w:rFonts w:ascii="Calibri" w:eastAsia="Calibri" w:hAnsi="Calibri" w:cs="Calibri"/>
+                <w:lang w:val="en-GB"/>
+              </w:rPr>
+              <w:t>0</w:t>
+            </w:r>
+            <w:r>
+              <w:rPr>
+                <w:rFonts w:ascii="Calibri" w:eastAsia="Calibri" w:hAnsi="Calibri" w:cs="Calibri"/>
+                <w:lang w:val="en-GB"/>
+              </w:rPr>
+              <w:t>3</w:t>
+            </w:r>
+            <w:r>
+              <w:rPr>
+                <w:rFonts w:ascii="Calibri" w:eastAsia="Calibri" w:hAnsi="Calibri" w:cs="Calibri"/>
+                <w:lang w:val="en-GB"/>
+              </w:rPr>
+              <w:t>-08</w:t>
+            </w:r>
+          </w:p>
+        </w:tc>
+        <w:tc>
+          <w:tcPr>
+            <w:tcW w:w="2370" w:type="dxa"/>
+            <w:tcMar>
+              <w:left w:w="105" w:type="dxa"/>
+              <w:right w:w="105" w:type="dxa"/>
+            </w:tcMar>
+          </w:tcPr>
+          <w:p>
+            <w:pPr>
+              <w:spacing w:line="259" w:lineRule="auto"/>
+              <w:rPr>
+                <w:rFonts w:ascii="Calibri" w:eastAsia="Calibri" w:hAnsi="Calibri" w:cs="Calibri"/>
+              </w:rPr>
+            </w:pPr>
+            <w:r>
+              <w:rPr>
+                <w:rFonts w:ascii="Calibri" w:eastAsia="Calibri" w:hAnsi="Calibri" w:cs="Calibri"/>
+              </w:rPr>
+              <w:t>Functional capabilities</w:t>
+            </w:r>
+          </w:p>
+        </w:tc>
+        <w:tc>
+          <w:tcPr>
+            <w:tcW w:w="2430" w:type="dxa"/>
+            <w:tcMar>
+              <w:left w:w="105" w:type="dxa"/>
+              <w:right w:w="105" w:type="dxa"/>
+            </w:tcMar>
+          </w:tcPr>
+          <w:p>
+            <w:pPr>
+              <w:spacing w:line="259" w:lineRule="auto"/>
+              <w:rPr>
+                <w:rFonts w:ascii="Calibri" w:eastAsia="Calibri" w:hAnsi="Calibri" w:cs="Calibri"/>
+              </w:rPr>
+            </w:pPr>
+            <w:r>
+              <w:rPr>
+                <w:rFonts w:ascii="Calibri" w:eastAsia="Calibri" w:hAnsi="Calibri" w:cs="Calibri"/>
+              </w:rPr>
+              <w:t>Alexander, Henrik,</w:t>
+            </w:r>
+            <w:r>
+              <w:rPr>
+                <w:rFonts w:ascii="-apple-system" w:eastAsia="-apple-system" w:hAnsi="-apple-system" w:cs="-apple-system"/>
+                <w:sz w:val="24"/>
+                <w:szCs w:val="24"/>
+                <w:lang w:val="en-US"/>
+              </w:rPr>
+              <w:t xml:space="preserve"> </w:t>
+            </w:r>
+            <w:r>
+              <w:rPr>
+                <w:lang w:val="en-US"/>
+              </w:rPr>
+              <w:t>Liulihan</w:t>
+            </w:r>
+            <w:r>
+              <w:rPr>
+                <w:rFonts w:ascii="Calibri" w:eastAsia="Calibri" w:hAnsi="Calibri" w:cs="Calibri"/>
+              </w:rPr>
+              <w:t>, Shivaram</w:t>
+            </w:r>
+          </w:p>
+        </w:tc>
+      </w:tr>
+      <w:tr>
+        <w:trPr>
+          <w:trHeight w:val="300"/>
+        </w:trPr>
+        <w:tc>
+          <w:tcPr>
+            <w:tcW w:w="2400" w:type="dxa"/>
+            <w:tcMar>
+              <w:left w:w="105" w:type="dxa"/>
+              <w:right w:w="105" w:type="dxa"/>
+            </w:tcMar>
+          </w:tcPr>
+          <w:p>
+            <w:pPr>
+              <w:spacing w:line="259" w:lineRule="auto"/>
+              <w:rPr>
+                <w:rFonts w:ascii="Calibri" w:eastAsia="Calibri" w:hAnsi="Calibri" w:cs="Calibri"/>
+                <w:lang w:val="en-GB"/>
+              </w:rPr>
+            </w:pPr>
+            <w:r>
+              <w:rPr>
+                <w:rFonts w:ascii="Calibri" w:eastAsia="Calibri" w:hAnsi="Calibri" w:cs="Calibri"/>
+                <w:lang w:val="en-GB"/>
+              </w:rPr>
+              <w:t>2023-</w:t>
+            </w:r>
+            <w:r>
+              <w:rPr>
+                <w:rFonts w:ascii="Calibri" w:eastAsia="Calibri" w:hAnsi="Calibri" w:cs="Calibri"/>
+                <w:lang w:val="en-GB"/>
+              </w:rPr>
+              <w:t>03-</w:t>
+            </w:r>
+            <w:r>
+              <w:rPr>
+                <w:rFonts w:ascii="Calibri" w:eastAsia="Calibri" w:hAnsi="Calibri" w:cs="Calibri"/>
+                <w:lang w:val="en-GB"/>
+              </w:rPr>
+              <w:t>08</w:t>
+            </w:r>
+          </w:p>
+        </w:tc>
+        <w:tc>
+          <w:tcPr>
+            <w:tcW w:w="2370" w:type="dxa"/>
+            <w:tcMar>
+              <w:left w:w="105" w:type="dxa"/>
+              <w:right w:w="105" w:type="dxa"/>
+            </w:tcMar>
+          </w:tcPr>
+          <w:p>
+            <w:pPr>
+              <w:rPr>
+                <w:lang w:val="en-US"/>
+              </w:rPr>
+            </w:pPr>
+            <w:r>
+              <w:rPr>
+                <w:lang w:val="en-US"/>
+              </w:rPr>
+              <w:t>Operations and Support Description</w:t>
+            </w:r>
+          </w:p>
+        </w:tc>
+        <w:tc>
+          <w:tcPr>
+            <w:tcW w:w="2430" w:type="dxa"/>
+            <w:tcMar>
+              <w:left w:w="105" w:type="dxa"/>
+              <w:right w:w="105" w:type="dxa"/>
+            </w:tcMar>
+          </w:tcPr>
+          <w:p>
+            <w:r>
+              <w:t>Micheal, Tobias</w:t>
+            </w:r>
+          </w:p>
+        </w:tc>
+      </w:tr>
+      <w:tr>
+        <w:trPr>
+          <w:trHeight w:val="300"/>
+        </w:trPr>
+        <w:tc>
+          <w:tcPr>
+            <w:tcW w:w="2400" w:type="dxa"/>
+            <w:tcMar>
+              <w:left w:w="105" w:type="dxa"/>
+              <w:right w:w="105" w:type="dxa"/>
+            </w:tcMar>
+          </w:tcPr>
+          <w:p>
+            <w:pPr>
+              <w:spacing w:line="259" w:lineRule="auto"/>
+              <w:rPr>
+                <w:rFonts w:ascii="Calibri" w:eastAsia="Calibri" w:hAnsi="Calibri" w:cs="Calibri"/>
+                <w:lang w:val="en-GB"/>
+              </w:rPr>
+            </w:pPr>
+            <w:r>
+              <w:rPr>
+                <w:rFonts w:ascii="Calibri" w:eastAsia="Calibri" w:hAnsi="Calibri" w:cs="Calibri"/>
+                <w:lang w:val="en-GB"/>
+              </w:rPr>
+              <w:t>2023-</w:t>
+            </w:r>
+            <w:r>
+              <w:rPr>
+                <w:rFonts w:ascii="Calibri" w:eastAsia="Calibri" w:hAnsi="Calibri" w:cs="Calibri"/>
+                <w:lang w:val="en-GB"/>
+              </w:rPr>
+              <w:t>03-</w:t>
+            </w:r>
+            <w:r>
+              <w:rPr>
+                <w:rFonts w:ascii="Calibri" w:eastAsia="Calibri" w:hAnsi="Calibri" w:cs="Calibri"/>
+                <w:lang w:val="en-GB"/>
+              </w:rPr>
+              <w:t>08</w:t>
+            </w:r>
+          </w:p>
+        </w:tc>
+        <w:tc>
+          <w:tcPr>
+            <w:tcW w:w="2370" w:type="dxa"/>
+            <w:tcMar>
+              <w:left w:w="105" w:type="dxa"/>
+              <w:right w:w="105" w:type="dxa"/>
+            </w:tcMar>
+          </w:tcPr>
+          <w:p>
+            <w:r>
+              <w:t>Capabaility Need</w:t>
+            </w:r>
+          </w:p>
+        </w:tc>
+        <w:tc>
+          <w:tcPr>
+            <w:tcW w:w="2430" w:type="dxa"/>
+            <w:tcMar>
+              <w:left w:w="105" w:type="dxa"/>
+              <w:right w:w="105" w:type="dxa"/>
+            </w:tcMar>
+          </w:tcPr>
+          <w:p>
+            <w:r>
+              <w:t>Dilan</w:t>
+            </w:r>
+          </w:p>
+        </w:tc>
+      </w:tr>
+    </w:tbl>
+    <w:p/>
     <w:p>
       <w:pPr>
         <w:rPr>
@@ -10575,7 +11496,38 @@
             <w:pStyle w:val="Header"/>
             <w:ind w:right="-115"/>
             <w:jc w:val="right"/>
+            <w:rPr>
+              <w:rFonts w:ascii="Calibri" w:eastAsia="Calibri" w:hAnsi="Calibri" w:cs="Calibri"/>
+              <w:color w:val="000000" w:themeColor="text1"/>
+            </w:rPr>
           </w:pPr>
+          <w:r>
+            <w:rPr>
+              <w:rFonts w:ascii="Calibri" w:eastAsia="Calibri" w:hAnsi="Calibri" w:cs="Calibri"/>
+              <w:color w:val="000000" w:themeColor="text1"/>
+            </w:rPr>
+            <w:fldChar w:fldCharType="begin"/>
+          </w:r>
+          <w:r>
+            <w:instrText>PAGE</w:instrText>
+          </w:r>
+          <w:r>
+            <w:fldChar w:fldCharType="separate"/>
+          </w:r>
+          <w:r>
+            <w:rPr>
+              <w:rFonts w:ascii="Calibri" w:eastAsia="Calibri" w:hAnsi="Calibri" w:cs="Calibri"/>
+              <w:color w:val="000000" w:themeColor="text1"/>
+            </w:rPr>
+            <w:fldChar w:fldCharType="end"/>
+          </w:r>
+          <w:r>
+            <w:rPr>
+              <w:rFonts w:ascii="Calibri" w:eastAsia="Calibri" w:hAnsi="Calibri" w:cs="Calibri"/>
+              <w:color w:val="000000" w:themeColor="text1"/>
+            </w:rPr>
+            <w:t>/11</w:t>
+          </w:r>
         </w:p>
       </w:tc>
     </w:tr>
@@ -10624,14 +11576,14 @@
 <w:hdr xmlns:wpc="http://schemas.microsoft.com/office/word/2010/wordprocessingCanvas" xmlns:cx="http://schemas.microsoft.com/office/drawing/2014/chartex" xmlns:cx1="http://schemas.microsoft.com/office/drawing/2015/9/8/chartex" xmlns:cx2="http://schemas.microsoft.com/office/drawing/2015/10/21/chartex" xmlns:cx3="http://schemas.microsoft.com/office/drawing/2016/5/9/chartex" xmlns:cx4="http://schemas.microsoft.com/office/drawing/2016/5/10/chartex" xmlns:cx5="http://schemas.microsoft.com/office/drawing/2016/5/11/chartex" xmlns:cx6="http://schemas.microsoft.com/office/drawing/2016/5/12/chartex" xmlns:cx7="http://schemas.microsoft.com/office/drawing/2016/5/13/chartex" xmlns:cx8="http://schemas.microsoft.com/office/drawing/2016/5/14/chartex" xmlns:mc="http://schemas.openxmlformats.org/markup-compatibility/2006" xmlns:aink="http://schemas.microsoft.com/office/drawing/2016/ink" xmlns:am3d="http://schemas.microsoft.com/office/drawing/2017/model3d" xmlns:o="urn:schemas-microsoft-com:office:office" xmlns:oel="http://schemas.microsoft.com/office/2019/extlst" xmlns:r="http://schemas.openxmlformats.org/officeDocument/2006/relationships" xmlns:m="http://schemas.openxmlformats.org/officeDocument/2006/math" xmlns:v="urn:schemas-microsoft-com:vml" xmlns:wp14="http://schemas.microsoft.com/office/word/2010/wordprocessingDrawing" xmlns:wp="http://schemas.openxmlformats.org/drawingml/2006/wordprocessingDrawing" xmlns:w10="urn:schemas-microsoft-com:office:word" xmlns:w="http://schemas.openxmlformats.org/wordprocessingml/2006/main" xmlns:w14="http://schemas.microsoft.com/office/word/2010/wordml" xmlns:w15="http://schemas.microsoft.com/office/word/2012/wordml" xmlns:w16cex="http://schemas.microsoft.com/office/word/2018/wordml/cex" xmlns:w16cid="http://schemas.microsoft.com/office/word/2016/wordml/cid" xmlns:w16="http://schemas.microsoft.com/office/word/2018/wordml" xmlns:w16du="http://schemas.microsoft.com/office/word/2023/wordml/word16du" xmlns:w16sdtdh="http://schemas.microsoft.com/office/word/2020/wordml/sdtdatahash" xmlns:w16se="http://schemas.microsoft.com/office/word/2015/wordml/symex" xmlns:wpg="http://schemas.microsoft.com/office/word/2010/wordprocessingGroup" xmlns:wpi="http://schemas.microsoft.com/office/word/2010/wordprocessingInk" xmlns:wne="http://schemas.microsoft.com/office/word/2006/wordml" xmlns:wps="http://schemas.microsoft.com/office/word/2010/wordprocessingShape" mc:Ignorable="w14 w15 w16se w16cid w16 w16cex w16sdtdh wp14">
   <w:tbl>
     <w:tblPr>
-      <w:tblW w:w="0" w:type="auto"/>
+      <w:tblW w:w="9630" w:type="dxa"/>
       <w:tblLayout w:type="fixed"/>
       <w:tblLook w:val="06A0" w:firstRow="1" w:lastRow="0" w:firstColumn="1" w:lastColumn="0" w:noHBand="1" w:noVBand="1"/>
     </w:tblPr>
     <w:tblGrid>
       <w:gridCol w:w="3210"/>
-      <w:gridCol w:w="3210"/>
-      <w:gridCol w:w="3210"/>
+      <w:gridCol w:w="3435"/>
+      <w:gridCol w:w="2985"/>
     </w:tblGrid>
     <w:tr>
       <w:trPr>
@@ -10650,29 +11602,21 @@
       </w:tc>
       <w:tc>
         <w:tcPr>
-          <w:tcW w:w="3210" w:type="dxa"/>
+          <w:tcW w:w="3435" w:type="dxa"/>
         </w:tcPr>
         <w:p>
           <w:pPr>
             <w:pStyle w:val="Header"/>
             <w:jc w:val="center"/>
           </w:pPr>
-          <w:proofErr w:type="spellStart"/>
           <w:r>
-            <w:t>Concept</w:t>
-          </w:r>
-          <w:proofErr w:type="spellEnd"/>
-          <w:r>
-            <w:t xml:space="preserve"> of </w:t>
-          </w:r>
-          <w:r>
-            <w:t>operations</w:t>
+            <w:t>Concept of operations Version 1.2</w:t>
           </w:r>
         </w:p>
       </w:tc>
       <w:tc>
         <w:tcPr>
-          <w:tcW w:w="3210" w:type="dxa"/>
+          <w:tcW w:w="2985" w:type="dxa"/>
         </w:tcPr>
         <w:p>
           <w:pPr>

</xml_diff>